<commit_message>
Updated CNN, Roberta, and LSTM
</commit_message>
<xml_diff>
--- a/Chris-Washer-Individual-Project/Individual-Final-Project-Report/Chris-Washer-Final-Project-Report.docx
+++ b/Chris-Washer-Individual-Project/Individual-Final-Project-Report/Chris-Washer-Final-Project-Report.docx
@@ -3,25 +3,49 @@
 <w:document xmlns:wpc="http://schemas.microsoft.com/office/word/2010/wordprocessingCanvas" xmlns:cx="http://schemas.microsoft.com/office/drawing/2014/chartex" xmlns:cx1="http://schemas.microsoft.com/office/drawing/2015/9/8/chartex" xmlns:cx2="http://schemas.microsoft.com/office/drawing/2015/10/21/chartex" xmlns:cx3="http://schemas.microsoft.com/office/drawing/2016/5/9/chartex" xmlns:cx4="http://schemas.microsoft.com/office/drawing/2016/5/10/chartex" xmlns:cx5="http://schemas.microsoft.com/office/drawing/2016/5/11/chartex" xmlns:cx6="http://schemas.microsoft.com/office/drawing/2016/5/12/chartex" xmlns:cx7="http://schemas.microsoft.com/office/drawing/2016/5/13/chartex" xmlns:cx8="http://schemas.microsoft.com/office/drawing/2016/5/14/chartex" xmlns:mc="http://schemas.openxmlformats.org/markup-compatibility/2006" xmlns:aink="http://schemas.microsoft.com/office/drawing/2016/ink" xmlns:am3d="http://schemas.microsoft.com/office/drawing/2017/model3d" xmlns:o="urn:schemas-microsoft-com:office:office" xmlns:oel="http://schemas.microsoft.com/office/2019/extlst" xmlns:r="http://schemas.openxmlformats.org/officeDocument/2006/relationships" xmlns:m="http://schemas.openxmlformats.org/officeDocument/2006/math" xmlns:v="urn:schemas-microsoft-com:vml" xmlns:wp14="http://schemas.microsoft.com/office/word/2010/wordprocessingDrawing" xmlns:wp="http://schemas.openxmlformats.org/drawingml/2006/wordprocessingDrawing" xmlns:w10="urn:schemas-microsoft-com:office:word" xmlns:w="http://schemas.openxmlformats.org/wordprocessingml/2006/main" xmlns:w14="http://schemas.microsoft.com/office/word/2010/wordml" xmlns:w15="http://schemas.microsoft.com/office/word/2012/wordml" xmlns:w16cex="http://schemas.microsoft.com/office/word/2018/wordml/cex" xmlns:w16cid="http://schemas.microsoft.com/office/word/2016/wordml/cid" xmlns:w16="http://schemas.microsoft.com/office/word/2018/wordml" xmlns:w16sdtdh="http://schemas.microsoft.com/office/word/2020/wordml/sdtdatahash" xmlns:w16se="http://schemas.microsoft.com/office/word/2015/wordml/symex" xmlns:wpg="http://schemas.microsoft.com/office/word/2010/wordprocessingGroup" xmlns:wpi="http://schemas.microsoft.com/office/word/2010/wordprocessingInk" xmlns:wne="http://schemas.microsoft.com/office/word/2006/wordml" xmlns:wps="http://schemas.microsoft.com/office/word/2010/wordprocessingShape" mc:Ignorable="w14 w15 w16se w16cid w16 w16cex w16sdtdh wp14">
   <w:body>
     <w:p>
-      <w:r>
+      <w:pPr>
+        <w:rPr>
+          <w:rFonts w:asciiTheme="minorHAnsi" w:hAnsiTheme="minorHAnsi"/>
+        </w:rPr>
+      </w:pPr>
+      <w:r>
+        <w:rPr>
+          <w:rFonts w:asciiTheme="minorHAnsi" w:hAnsiTheme="minorHAnsi"/>
+        </w:rPr>
         <w:t>Chris Washer</w:t>
       </w:r>
     </w:p>
     <w:p>
-      <w:r>
+      <w:pPr>
+        <w:rPr>
+          <w:rFonts w:asciiTheme="minorHAnsi" w:hAnsiTheme="minorHAnsi"/>
+        </w:rPr>
+      </w:pPr>
+      <w:r>
+        <w:rPr>
+          <w:rFonts w:asciiTheme="minorHAnsi" w:hAnsiTheme="minorHAnsi"/>
+        </w:rPr>
         <w:t>NLP Individual Project Report</w:t>
       </w:r>
     </w:p>
-    <w:p/>
-    <w:p>
-      <w:pPr>
-        <w:rPr>
+    <w:p>
+      <w:pPr>
+        <w:rPr>
+          <w:rFonts w:asciiTheme="minorHAnsi" w:hAnsiTheme="minorHAnsi"/>
+        </w:rPr>
+      </w:pPr>
+    </w:p>
+    <w:p>
+      <w:pPr>
+        <w:rPr>
+          <w:rFonts w:asciiTheme="minorHAnsi" w:hAnsiTheme="minorHAnsi"/>
           <w:b/>
           <w:bCs/>
         </w:rPr>
       </w:pPr>
       <w:r>
         <w:rPr>
+          <w:rFonts w:asciiTheme="minorHAnsi" w:hAnsiTheme="minorHAnsi"/>
           <w:b/>
           <w:bCs/>
         </w:rPr>
@@ -29,6 +53,7 @@
       </w:r>
       <w:r>
         <w:rPr>
+          <w:rFonts w:asciiTheme="minorHAnsi" w:hAnsiTheme="minorHAnsi"/>
           <w:b/>
           <w:bCs/>
         </w:rPr>
@@ -36,181 +61,2124 @@
       </w:r>
     </w:p>
     <w:p>
-      <w:r>
+      <w:pPr>
+        <w:rPr>
+          <w:rFonts w:asciiTheme="minorHAnsi" w:hAnsiTheme="minorHAnsi"/>
+        </w:rPr>
+      </w:pPr>
+      <w:r>
+        <w:rPr>
+          <w:rFonts w:asciiTheme="minorHAnsi" w:hAnsiTheme="minorHAnsi"/>
+        </w:rPr>
         <w:t xml:space="preserve">News reporting often is influenced by the viewpoint of the author or media organization which affects the language in the story. Changes in the way the public consume news media and </w:t>
       </w:r>
       <w:r>
+        <w:rPr>
+          <w:rFonts w:asciiTheme="minorHAnsi" w:hAnsiTheme="minorHAnsi"/>
+        </w:rPr>
         <w:t>the accessibility of news from non-traditional sources have increased the prevalence of political bias in media. While all media should be expected to have bias, hidden bias in news media, and reporting opinions like facts, is an increasing challenge to the public good of open information.</w:t>
       </w:r>
     </w:p>
-    <w:p/>
-    <w:p>
-      <w:r>
+    <w:p>
+      <w:pPr>
+        <w:rPr>
+          <w:rFonts w:asciiTheme="minorHAnsi" w:hAnsiTheme="minorHAnsi"/>
+        </w:rPr>
+      </w:pPr>
+    </w:p>
+    <w:p>
+      <w:pPr>
+        <w:rPr>
+          <w:rFonts w:asciiTheme="minorHAnsi" w:hAnsiTheme="minorHAnsi"/>
+        </w:rPr>
+      </w:pPr>
+      <w:r>
+        <w:rPr>
+          <w:rFonts w:asciiTheme="minorHAnsi" w:hAnsiTheme="minorHAnsi"/>
+        </w:rPr>
         <w:t xml:space="preserve">These changes require individuals to become equipped with ways to understand and identify political bias in news media. Awareness and education are vital to spotting media bias in news reporting. But in this project, our team set out to develop a pipeline </w:t>
       </w:r>
       <w:r>
+        <w:rPr>
+          <w:rFonts w:asciiTheme="minorHAnsi" w:hAnsiTheme="minorHAnsi"/>
+        </w:rPr>
         <w:t>to help media consumers detect the bias in news they read.</w:t>
       </w:r>
     </w:p>
-    <w:p/>
-    <w:p>
-      <w:r>
+    <w:p>
+      <w:pPr>
+        <w:rPr>
+          <w:rFonts w:asciiTheme="minorHAnsi" w:hAnsiTheme="minorHAnsi"/>
+        </w:rPr>
+      </w:pPr>
+    </w:p>
+    <w:p>
+      <w:pPr>
+        <w:rPr>
+          <w:rFonts w:asciiTheme="minorHAnsi" w:hAnsiTheme="minorHAnsi"/>
+        </w:rPr>
+      </w:pPr>
+      <w:r>
+        <w:rPr>
+          <w:rFonts w:asciiTheme="minorHAnsi" w:hAnsiTheme="minorHAnsi"/>
+        </w:rPr>
         <w:t>The goal of our project was to compare several text classification models, from classical methods to state-of-the-art methods, to classify news articles as left, center, or right political bias. After identifying the best model to perform the classification, our team created a pipeline to ingest a URL of a news article and determine the article’s media bias. After determining the bias, we leveraged a transformer model to create center-bias abstractive summaries of the article to help resolve the media bias.</w:t>
       </w:r>
     </w:p>
-    <w:p/>
-    <w:p>
-      <w:r>
+    <w:p>
+      <w:pPr>
+        <w:rPr>
+          <w:rFonts w:asciiTheme="minorHAnsi" w:hAnsiTheme="minorHAnsi"/>
+        </w:rPr>
+      </w:pPr>
+    </w:p>
+    <w:p>
+      <w:pPr>
+        <w:rPr>
+          <w:rFonts w:asciiTheme="minorHAnsi" w:hAnsiTheme="minorHAnsi"/>
+        </w:rPr>
+      </w:pPr>
+      <w:r>
+        <w:rPr>
+          <w:rFonts w:asciiTheme="minorHAnsi" w:hAnsiTheme="minorHAnsi"/>
+        </w:rPr>
         <w:t xml:space="preserve">Our team leveraged prior work done by </w:t>
       </w:r>
       <w:proofErr w:type="spellStart"/>
       <w:r>
+        <w:rPr>
+          <w:rFonts w:asciiTheme="minorHAnsi" w:hAnsiTheme="minorHAnsi"/>
+        </w:rPr>
         <w:t>Baly</w:t>
       </w:r>
       <w:proofErr w:type="spellEnd"/>
       <w:r>
+        <w:rPr>
+          <w:rFonts w:asciiTheme="minorHAnsi" w:hAnsiTheme="minorHAnsi"/>
+        </w:rPr>
         <w:t xml:space="preserve"> et al. (2020), by using the left, center, right labeled dataset of news articles.  </w:t>
       </w:r>
       <w:r>
+        <w:rPr>
+          <w:rFonts w:asciiTheme="minorHAnsi" w:hAnsiTheme="minorHAnsi"/>
+        </w:rPr>
         <w:t>Using the dataset they generated, we built the following models to detect political bias: Logistic Regression, Naïve Bayes, Multi</w:t>
       </w:r>
       <w:r>
+        <w:rPr>
+          <w:rFonts w:asciiTheme="minorHAnsi" w:hAnsiTheme="minorHAnsi"/>
+        </w:rPr>
         <w:t>-</w:t>
       </w:r>
       <w:r>
+        <w:rPr>
+          <w:rFonts w:asciiTheme="minorHAnsi" w:hAnsiTheme="minorHAnsi"/>
+        </w:rPr>
         <w:t xml:space="preserve">Layer Perceptron (MLP), Convolutional Neural Network (CNN), Long Short-Term Memory (LSTM) Recurrent Neural Network, and a </w:t>
       </w:r>
       <w:r>
+        <w:rPr>
+          <w:rFonts w:asciiTheme="minorHAnsi" w:hAnsiTheme="minorHAnsi"/>
+        </w:rPr>
         <w:t xml:space="preserve">fine-tuned </w:t>
       </w:r>
       <w:proofErr w:type="spellStart"/>
       <w:r>
+        <w:rPr>
+          <w:rFonts w:asciiTheme="minorHAnsi" w:hAnsiTheme="minorHAnsi"/>
+        </w:rPr>
         <w:t>Ro</w:t>
       </w:r>
       <w:r>
+        <w:rPr>
+          <w:rFonts w:asciiTheme="minorHAnsi" w:hAnsiTheme="minorHAnsi"/>
+        </w:rPr>
         <w:t>BERT</w:t>
       </w:r>
       <w:r>
+        <w:rPr>
+          <w:rFonts w:asciiTheme="minorHAnsi" w:hAnsiTheme="minorHAnsi"/>
+        </w:rPr>
         <w:t>a</w:t>
       </w:r>
       <w:proofErr w:type="spellEnd"/>
       <w:r>
+        <w:rPr>
+          <w:rFonts w:asciiTheme="minorHAnsi" w:hAnsiTheme="minorHAnsi"/>
+        </w:rPr>
         <w:t xml:space="preserve"> </w:t>
       </w:r>
       <w:r>
+        <w:rPr>
+          <w:rFonts w:asciiTheme="minorHAnsi" w:hAnsiTheme="minorHAnsi"/>
+        </w:rPr>
         <w:t xml:space="preserve">Transformer. In addition, we deployed a pretrained Pegasus </w:t>
       </w:r>
       <w:r>
+        <w:rPr>
+          <w:rFonts w:asciiTheme="minorHAnsi" w:hAnsiTheme="minorHAnsi"/>
+        </w:rPr>
         <w:t>model to perform abstractive text summarization on news articles.</w:t>
       </w:r>
     </w:p>
-    <w:p/>
-    <w:p>
-      <w:r>
+    <w:p>
+      <w:pPr>
+        <w:rPr>
+          <w:rFonts w:asciiTheme="minorHAnsi" w:hAnsiTheme="minorHAnsi"/>
+        </w:rPr>
+      </w:pPr>
+    </w:p>
+    <w:p>
+      <w:pPr>
+        <w:rPr>
+          <w:rFonts w:asciiTheme="minorHAnsi" w:hAnsiTheme="minorHAnsi"/>
+        </w:rPr>
+      </w:pPr>
+      <w:r>
+        <w:rPr>
+          <w:rFonts w:asciiTheme="minorHAnsi" w:hAnsiTheme="minorHAnsi"/>
+        </w:rPr>
         <w:t xml:space="preserve">In this report, I will talk about my contributions to the effort. Namely, I will discuss the MLP, CNN, the </w:t>
       </w:r>
       <w:proofErr w:type="spellStart"/>
       <w:r>
+        <w:rPr>
+          <w:rFonts w:asciiTheme="minorHAnsi" w:hAnsiTheme="minorHAnsi"/>
+        </w:rPr>
         <w:t>RoBerta</w:t>
       </w:r>
       <w:proofErr w:type="spellEnd"/>
       <w:r>
+        <w:rPr>
+          <w:rFonts w:asciiTheme="minorHAnsi" w:hAnsiTheme="minorHAnsi"/>
+        </w:rPr>
         <w:t xml:space="preserve"> model, and the Pegasus Summarization (and failed attempt to pretrain).</w:t>
       </w:r>
     </w:p>
-    <w:p/>
-    <w:p/>
-    <w:p>
-      <w:pPr>
-        <w:rPr>
+    <w:p>
+      <w:pPr>
+        <w:rPr>
+          <w:rFonts w:asciiTheme="minorHAnsi" w:hAnsiTheme="minorHAnsi"/>
+        </w:rPr>
+      </w:pPr>
+    </w:p>
+    <w:p>
+      <w:pPr>
+        <w:rPr>
+          <w:rFonts w:asciiTheme="minorHAnsi" w:hAnsiTheme="minorHAnsi"/>
           <w:b/>
           <w:bCs/>
         </w:rPr>
       </w:pPr>
       <w:r>
         <w:rPr>
+          <w:rFonts w:asciiTheme="minorHAnsi" w:hAnsiTheme="minorHAnsi"/>
           <w:b/>
           <w:bCs/>
         </w:rPr>
-        <w:t>Description of Your Individual Work</w:t>
-      </w:r>
-    </w:p>
-    <w:p/>
-    <w:p>
-      <w:r>
-        <w:t xml:space="preserve">Initially, I created the MLP model and trained on our news </w:t>
+        <w:t>Experimental Design:</w:t>
+      </w:r>
+    </w:p>
+    <w:p>
+      <w:pPr>
+        <w:rPr>
+          <w:rFonts w:asciiTheme="minorHAnsi" w:hAnsiTheme="minorHAnsi"/>
+        </w:rPr>
+      </w:pPr>
+    </w:p>
+    <w:p>
+      <w:pPr>
+        <w:rPr>
+          <w:rFonts w:asciiTheme="minorHAnsi" w:hAnsiTheme="minorHAnsi"/>
+        </w:rPr>
+      </w:pPr>
+      <w:r>
+        <w:rPr>
+          <w:rFonts w:asciiTheme="minorHAnsi" w:hAnsiTheme="minorHAnsi"/>
+        </w:rPr>
+        <w:t xml:space="preserve">Our team took the approach of generating models with increasing complexity </w:t>
+      </w:r>
+      <w:proofErr w:type="gramStart"/>
+      <w:r>
+        <w:rPr>
+          <w:rFonts w:asciiTheme="minorHAnsi" w:hAnsiTheme="minorHAnsi"/>
+        </w:rPr>
+        <w:t>in order to</w:t>
+      </w:r>
+      <w:proofErr w:type="gramEnd"/>
+      <w:r>
+        <w:rPr>
+          <w:rFonts w:asciiTheme="minorHAnsi" w:hAnsiTheme="minorHAnsi"/>
+        </w:rPr>
+        <w:t xml:space="preserve"> find the best option for this text classification task. To support this objective, I initially created the MLP model and trained on our news bias dataset. I created a custom data loader, word2vec embedding, and a simple 3-layer architecture. </w:t>
+      </w:r>
+    </w:p>
+    <w:p>
+      <w:pPr>
+        <w:rPr>
+          <w:rFonts w:asciiTheme="minorHAnsi" w:hAnsiTheme="minorHAnsi"/>
+        </w:rPr>
+      </w:pPr>
+    </w:p>
+    <w:p>
+      <w:pPr>
+        <w:rPr>
+          <w:rFonts w:asciiTheme="minorHAnsi" w:hAnsiTheme="minorHAnsi"/>
+        </w:rPr>
+      </w:pPr>
+      <w:r>
+        <w:rPr>
+          <w:rFonts w:asciiTheme="minorHAnsi" w:hAnsiTheme="minorHAnsi"/>
+        </w:rPr>
+        <w:t xml:space="preserve">For each model, the dataset was split into a training set, a validation set, and a test set. </w:t>
+      </w:r>
+      <w:r>
+        <w:rPr>
+          <w:rFonts w:asciiTheme="minorHAnsi" w:hAnsiTheme="minorHAnsi"/>
+        </w:rPr>
+        <w:t xml:space="preserve">Following training and validation, the test set was used to determine the models’ accuracy and F1 score to evaluate the overall ability of the model. The model which had the highest </w:t>
+      </w:r>
+      <w:r>
+        <w:rPr>
+          <w:rFonts w:asciiTheme="minorHAnsi" w:hAnsiTheme="minorHAnsi"/>
+        </w:rPr>
+        <w:lastRenderedPageBreak/>
+        <w:t xml:space="preserve">accuracy and F1 score were deployed onto our </w:t>
       </w:r>
       <w:proofErr w:type="spellStart"/>
       <w:r>
-        <w:t>bias</w:t>
+        <w:rPr>
+          <w:rFonts w:asciiTheme="minorHAnsi" w:hAnsiTheme="minorHAnsi"/>
+        </w:rPr>
+        <w:t>Streamlit</w:t>
       </w:r>
       <w:proofErr w:type="spellEnd"/>
       <w:r>
-        <w:t xml:space="preserve"> dataset. I created a custom data loader, word2vec embedding, and a simple 3-layer architecture. </w:t>
-      </w:r>
-    </w:p>
-    <w:p/>
-    <w:p>
-      <w:r>
+        <w:rPr>
+          <w:rFonts w:asciiTheme="minorHAnsi" w:hAnsiTheme="minorHAnsi"/>
+        </w:rPr>
+        <w:t xml:space="preserve"> application to detect political bias in news articles. </w:t>
+      </w:r>
+    </w:p>
+    <w:p>
+      <w:pPr>
+        <w:rPr>
+          <w:rFonts w:asciiTheme="minorHAnsi" w:hAnsiTheme="minorHAnsi"/>
+        </w:rPr>
+      </w:pPr>
+    </w:p>
+    <w:p>
+      <w:pPr>
+        <w:rPr>
+          <w:rFonts w:asciiTheme="minorHAnsi" w:hAnsiTheme="minorHAnsi"/>
+        </w:rPr>
+      </w:pPr>
+      <w:r>
+        <w:rPr>
+          <w:rFonts w:asciiTheme="minorHAnsi" w:hAnsiTheme="minorHAnsi"/>
+        </w:rPr>
+        <w:t xml:space="preserve">The app was designed to ingest a URL of a news article, determine the political bias of the article, and then provide the bias of the summary. </w:t>
+      </w:r>
+    </w:p>
+    <w:p>
+      <w:pPr>
+        <w:rPr>
+          <w:rFonts w:asciiTheme="minorHAnsi" w:hAnsiTheme="minorHAnsi"/>
+        </w:rPr>
+      </w:pPr>
+    </w:p>
+    <w:p>
+      <w:pPr>
+        <w:rPr>
+          <w:rFonts w:asciiTheme="minorHAnsi" w:hAnsiTheme="minorHAnsi"/>
+        </w:rPr>
+      </w:pPr>
+    </w:p>
+    <w:p>
+      <w:pPr>
+        <w:rPr>
+          <w:rFonts w:asciiTheme="minorHAnsi" w:hAnsiTheme="minorHAnsi"/>
+          <w:b/>
+          <w:bCs/>
+        </w:rPr>
+      </w:pPr>
+      <w:r>
+        <w:rPr>
+          <w:rFonts w:asciiTheme="minorHAnsi" w:hAnsiTheme="minorHAnsi"/>
+          <w:b/>
+          <w:bCs/>
+        </w:rPr>
+        <w:t>Description of Individual Work</w:t>
+      </w:r>
+    </w:p>
+    <w:p>
+      <w:pPr>
+        <w:rPr>
+          <w:rFonts w:asciiTheme="minorHAnsi" w:hAnsiTheme="minorHAnsi"/>
+        </w:rPr>
+      </w:pPr>
+    </w:p>
+    <w:p>
+      <w:pPr>
+        <w:rPr>
+          <w:rFonts w:asciiTheme="minorHAnsi" w:hAnsiTheme="minorHAnsi"/>
+        </w:rPr>
+      </w:pPr>
+    </w:p>
+    <w:p>
+      <w:pPr>
+        <w:rPr>
+          <w:rFonts w:asciiTheme="minorHAnsi" w:hAnsiTheme="minorHAnsi"/>
+        </w:rPr>
+      </w:pPr>
+      <w:r>
+        <w:rPr>
+          <w:rFonts w:asciiTheme="minorHAnsi" w:hAnsiTheme="minorHAnsi"/>
+        </w:rPr>
+        <w:t xml:space="preserve">An MLP is a basic feed forward neural network that is useful for basic classification problems. The model built for this project used a pretty basic architecture. </w:t>
+      </w:r>
+      <w:r>
+        <w:rPr>
+          <w:rFonts w:asciiTheme="minorHAnsi" w:hAnsiTheme="minorHAnsi"/>
+        </w:rPr>
+        <w:t>The model consisted of an input layer which takes the input tensors with an embedding dimension of 300, based on the word2vec embedding used</w:t>
+      </w:r>
+      <w:r>
+        <w:rPr>
+          <w:rFonts w:asciiTheme="minorHAnsi" w:hAnsiTheme="minorHAnsi"/>
+        </w:rPr>
+        <w:t xml:space="preserve"> (</w:t>
+      </w:r>
+      <w:r>
+        <w:rPr>
+          <w:rStyle w:val="epub-sectiontitle"/>
+          <w:rFonts w:asciiTheme="minorHAnsi" w:hAnsiTheme="minorHAnsi" w:cs="Open Sans"/>
+          <w:shd w:val="clear" w:color="auto" w:fill="FFFFFF"/>
+        </w:rPr>
+        <w:t>Kamath</w:t>
+      </w:r>
+      <w:r>
+        <w:rPr>
+          <w:rStyle w:val="epub-sectiontitle"/>
+          <w:rFonts w:asciiTheme="minorHAnsi" w:hAnsiTheme="minorHAnsi" w:cs="Open Sans"/>
+          <w:shd w:val="clear" w:color="auto" w:fill="FFFFFF"/>
+        </w:rPr>
+        <w:t xml:space="preserve"> </w:t>
+      </w:r>
+      <w:r>
+        <w:rPr>
+          <w:rStyle w:val="epub-sectiontitle"/>
+          <w:rFonts w:asciiTheme="minorHAnsi" w:hAnsiTheme="minorHAnsi" w:cs="Open Sans"/>
+          <w:shd w:val="clear" w:color="auto" w:fill="FFFFFF"/>
+        </w:rPr>
+        <w:t xml:space="preserve">et al). </w:t>
+      </w:r>
+      <w:r>
+        <w:rPr>
+          <w:rFonts w:asciiTheme="minorHAnsi" w:hAnsiTheme="minorHAnsi"/>
+        </w:rPr>
+        <w:t>The model also contained two fully connected hidden layers and finally the output layer. This model uses the Rectified Linear Unit (</w:t>
+      </w:r>
+      <w:proofErr w:type="spellStart"/>
+      <w:r>
+        <w:rPr>
+          <w:rFonts w:asciiTheme="minorHAnsi" w:hAnsiTheme="minorHAnsi"/>
+        </w:rPr>
+        <w:t>ReLU</w:t>
+      </w:r>
+      <w:proofErr w:type="spellEnd"/>
+      <w:r>
+        <w:rPr>
+          <w:rFonts w:asciiTheme="minorHAnsi" w:hAnsiTheme="minorHAnsi"/>
+        </w:rPr>
+        <w:t xml:space="preserve">) activation function, this function enables more complexity. </w:t>
+      </w:r>
+      <w:r>
+        <w:rPr>
+          <w:rFonts w:asciiTheme="minorHAnsi" w:hAnsiTheme="minorHAnsi"/>
+        </w:rPr>
+        <w:t xml:space="preserve">To train the model, I used a cross-entropy loss function and </w:t>
+      </w:r>
+      <w:proofErr w:type="spellStart"/>
+      <w:r>
+        <w:rPr>
+          <w:rFonts w:asciiTheme="minorHAnsi" w:hAnsiTheme="minorHAnsi"/>
+        </w:rPr>
+        <w:t>AdamW</w:t>
+      </w:r>
+      <w:proofErr w:type="spellEnd"/>
+      <w:r>
+        <w:rPr>
+          <w:rFonts w:asciiTheme="minorHAnsi" w:hAnsiTheme="minorHAnsi"/>
+        </w:rPr>
+        <w:t xml:space="preserve"> optimizer.  </w:t>
+      </w:r>
+      <w:proofErr w:type="gramStart"/>
+      <w:r>
+        <w:rPr>
+          <w:rFonts w:asciiTheme="minorHAnsi" w:hAnsiTheme="minorHAnsi"/>
+        </w:rPr>
+        <w:t>Overall</w:t>
+      </w:r>
+      <w:proofErr w:type="gramEnd"/>
+      <w:r>
+        <w:rPr>
+          <w:rFonts w:asciiTheme="minorHAnsi" w:hAnsiTheme="minorHAnsi"/>
+        </w:rPr>
+        <w:t xml:space="preserve"> this model achieved accuracy of 58.7% and an F1 score of 0.57. </w:t>
+      </w:r>
+    </w:p>
+    <w:p>
+      <w:pPr>
+        <w:rPr>
+          <w:rFonts w:asciiTheme="minorHAnsi" w:hAnsiTheme="minorHAnsi"/>
+        </w:rPr>
+      </w:pPr>
+    </w:p>
+    <w:p>
+      <w:pPr>
+        <w:rPr>
+          <w:rFonts w:asciiTheme="minorHAnsi" w:hAnsiTheme="minorHAnsi"/>
+        </w:rPr>
+      </w:pPr>
+      <w:r>
+        <w:rPr>
+          <w:rFonts w:asciiTheme="minorHAnsi" w:hAnsiTheme="minorHAnsi"/>
+        </w:rPr>
         <w:t>After, I created the CNN model using a similar code framework as the MLP model. I used the same dataset class and word2vec embedding but added convolutions into the neural network module.</w:t>
       </w:r>
-    </w:p>
-    <w:p/>
-    <w:p>
-      <w:r>
-        <w:lastRenderedPageBreak/>
+      <w:r>
+        <w:rPr>
+          <w:rFonts w:asciiTheme="minorHAnsi" w:hAnsiTheme="minorHAnsi"/>
+        </w:rPr>
+        <w:t xml:space="preserve"> The CNN model itself is more complex than the MLP</w:t>
+      </w:r>
+      <w:r>
+        <w:rPr>
+          <w:rFonts w:asciiTheme="minorHAnsi" w:hAnsiTheme="minorHAnsi"/>
+        </w:rPr>
+        <w:t xml:space="preserve"> </w:t>
+      </w:r>
+      <w:r>
+        <w:rPr>
+          <w:rFonts w:asciiTheme="minorHAnsi" w:hAnsiTheme="minorHAnsi"/>
+        </w:rPr>
+        <w:t>(</w:t>
+      </w:r>
+      <w:r>
+        <w:rPr>
+          <w:rStyle w:val="epub-sectiontitle"/>
+          <w:rFonts w:asciiTheme="minorHAnsi" w:hAnsiTheme="minorHAnsi" w:cs="Open Sans"/>
+          <w:shd w:val="clear" w:color="auto" w:fill="FFFFFF"/>
+        </w:rPr>
+        <w:t>Kamath et al</w:t>
+      </w:r>
+      <w:proofErr w:type="gramStart"/>
+      <w:r>
+        <w:rPr>
+          <w:rStyle w:val="epub-sectiontitle"/>
+          <w:rFonts w:asciiTheme="minorHAnsi" w:hAnsiTheme="minorHAnsi" w:cs="Open Sans"/>
+          <w:shd w:val="clear" w:color="auto" w:fill="FFFFFF"/>
+        </w:rPr>
+        <w:t>).</w:t>
+      </w:r>
+      <w:r>
+        <w:rPr>
+          <w:rFonts w:asciiTheme="minorHAnsi" w:hAnsiTheme="minorHAnsi"/>
+        </w:rPr>
+        <w:t>.</w:t>
+      </w:r>
+      <w:proofErr w:type="gramEnd"/>
+      <w:r>
+        <w:rPr>
+          <w:rFonts w:asciiTheme="minorHAnsi" w:hAnsiTheme="minorHAnsi"/>
+        </w:rPr>
+        <w:t xml:space="preserve"> This model starts with a similar input layer. Then the model has multiple convolutional layers</w:t>
+      </w:r>
+      <w:r>
+        <w:rPr>
+          <w:rFonts w:asciiTheme="minorHAnsi" w:hAnsiTheme="minorHAnsi"/>
+        </w:rPr>
+        <w:t xml:space="preserve">, which mathematically learn and extract features from the input depending on the filter size parameter. Some other features included in this </w:t>
+      </w:r>
+      <w:r>
+        <w:rPr>
+          <w:rFonts w:asciiTheme="minorHAnsi" w:hAnsiTheme="minorHAnsi"/>
+        </w:rPr>
+        <w:t>model architecture include the pooling, co</w:t>
+      </w:r>
+      <w:r>
+        <w:rPr>
+          <w:rFonts w:asciiTheme="minorHAnsi" w:hAnsiTheme="minorHAnsi"/>
+        </w:rPr>
+        <w:t>ncatenation</w:t>
+      </w:r>
+      <w:r>
+        <w:rPr>
+          <w:rFonts w:asciiTheme="minorHAnsi" w:hAnsiTheme="minorHAnsi"/>
+        </w:rPr>
+        <w:t xml:space="preserve">, and dropout which are applied to the outputs of the convolution layers. </w:t>
+      </w:r>
+      <w:r>
+        <w:rPr>
+          <w:rFonts w:asciiTheme="minorHAnsi" w:hAnsiTheme="minorHAnsi"/>
+        </w:rPr>
+        <w:t>This model uses the Rectified Linear Unit (</w:t>
+      </w:r>
+      <w:proofErr w:type="spellStart"/>
+      <w:r>
+        <w:rPr>
+          <w:rFonts w:asciiTheme="minorHAnsi" w:hAnsiTheme="minorHAnsi"/>
+        </w:rPr>
+        <w:t>ReLU</w:t>
+      </w:r>
+      <w:proofErr w:type="spellEnd"/>
+      <w:r>
+        <w:rPr>
+          <w:rFonts w:asciiTheme="minorHAnsi" w:hAnsiTheme="minorHAnsi"/>
+        </w:rPr>
+        <w:t>) activation function</w:t>
+      </w:r>
+      <w:r>
+        <w:rPr>
+          <w:rFonts w:asciiTheme="minorHAnsi" w:hAnsiTheme="minorHAnsi"/>
+        </w:rPr>
+        <w:t xml:space="preserve"> in the convolutional layers</w:t>
+      </w:r>
+      <w:r>
+        <w:rPr>
+          <w:rFonts w:asciiTheme="minorHAnsi" w:hAnsiTheme="minorHAnsi"/>
+        </w:rPr>
+        <w:t xml:space="preserve">. To train the model, I used a cross-entropy loss function and </w:t>
+      </w:r>
+      <w:proofErr w:type="spellStart"/>
+      <w:r>
+        <w:rPr>
+          <w:rFonts w:asciiTheme="minorHAnsi" w:hAnsiTheme="minorHAnsi"/>
+        </w:rPr>
+        <w:t>AdamW</w:t>
+      </w:r>
+      <w:proofErr w:type="spellEnd"/>
+      <w:r>
+        <w:rPr>
+          <w:rFonts w:asciiTheme="minorHAnsi" w:hAnsiTheme="minorHAnsi"/>
+        </w:rPr>
+        <w:t xml:space="preserve"> optimizer.  </w:t>
+      </w:r>
+      <w:r>
+        <w:rPr>
+          <w:rFonts w:asciiTheme="minorHAnsi" w:hAnsiTheme="minorHAnsi"/>
+        </w:rPr>
+        <w:t xml:space="preserve">Overall, the model </w:t>
+      </w:r>
+      <w:r>
+        <w:rPr>
+          <w:rFonts w:asciiTheme="minorHAnsi" w:hAnsiTheme="minorHAnsi"/>
+        </w:rPr>
+        <w:t>performance improved</w:t>
+      </w:r>
+      <w:r>
+        <w:rPr>
+          <w:rFonts w:asciiTheme="minorHAnsi" w:hAnsiTheme="minorHAnsi"/>
+        </w:rPr>
+        <w:t xml:space="preserve"> from the MLP with an accuracy of 73% and F1 score of .73. </w:t>
+      </w:r>
+    </w:p>
+    <w:p>
+      <w:pPr>
+        <w:rPr>
+          <w:rFonts w:asciiTheme="minorHAnsi" w:hAnsiTheme="minorHAnsi"/>
+        </w:rPr>
+      </w:pPr>
+    </w:p>
+    <w:p>
+      <w:pPr>
+        <w:rPr>
+          <w:rFonts w:asciiTheme="minorHAnsi" w:hAnsiTheme="minorHAnsi"/>
+        </w:rPr>
+      </w:pPr>
+      <w:r>
+        <w:rPr>
+          <w:rFonts w:asciiTheme="minorHAnsi" w:hAnsiTheme="minorHAnsi"/>
+        </w:rPr>
         <w:t>The third model created was the</w:t>
       </w:r>
       <w:r>
+        <w:rPr>
+          <w:rFonts w:asciiTheme="minorHAnsi" w:hAnsiTheme="minorHAnsi"/>
+        </w:rPr>
         <w:t xml:space="preserve"> fine-tuned</w:t>
       </w:r>
       <w:r>
+        <w:rPr>
+          <w:rFonts w:asciiTheme="minorHAnsi" w:hAnsiTheme="minorHAnsi"/>
+        </w:rPr>
         <w:t xml:space="preserve"> </w:t>
       </w:r>
       <w:proofErr w:type="spellStart"/>
       <w:r>
+        <w:rPr>
+          <w:rFonts w:asciiTheme="minorHAnsi" w:hAnsiTheme="minorHAnsi"/>
+        </w:rPr>
         <w:t>RoBERTA</w:t>
       </w:r>
       <w:proofErr w:type="spellEnd"/>
       <w:r>
+        <w:rPr>
+          <w:rFonts w:asciiTheme="minorHAnsi" w:hAnsiTheme="minorHAnsi"/>
+        </w:rPr>
         <w:t xml:space="preserve"> transformer model. I again used the same dataset class to load the data. However, the preprocessing was done using a </w:t>
       </w:r>
       <w:proofErr w:type="spellStart"/>
       <w:r>
+        <w:rPr>
+          <w:rFonts w:asciiTheme="minorHAnsi" w:hAnsiTheme="minorHAnsi"/>
+        </w:rPr>
         <w:t>RoBERTa</w:t>
       </w:r>
       <w:proofErr w:type="spellEnd"/>
       <w:r>
+        <w:rPr>
+          <w:rFonts w:asciiTheme="minorHAnsi" w:hAnsiTheme="minorHAnsi"/>
+        </w:rPr>
         <w:t xml:space="preserve"> Tokenizer with a max length of 512. </w:t>
       </w:r>
-    </w:p>
-    <w:p/>
-    <w:p/>
-    <w:p>
-      <w:r>
+      <w:r>
+        <w:rPr>
+          <w:rFonts w:asciiTheme="minorHAnsi" w:hAnsiTheme="minorHAnsi"/>
+        </w:rPr>
+        <w:t xml:space="preserve">For this model, I leveraged the pretrained </w:t>
+      </w:r>
+      <w:proofErr w:type="spellStart"/>
+      <w:r>
+        <w:rPr>
+          <w:rFonts w:asciiTheme="minorHAnsi" w:hAnsiTheme="minorHAnsi"/>
+        </w:rPr>
+        <w:t>RoBERTa</w:t>
+      </w:r>
+      <w:proofErr w:type="spellEnd"/>
+      <w:r>
+        <w:rPr>
+          <w:rFonts w:asciiTheme="minorHAnsi" w:hAnsiTheme="minorHAnsi"/>
+        </w:rPr>
+        <w:t xml:space="preserve"> base model which loads the pretrained model weights and configuration. The base model was then fine-tuned using the news bias dataset. To fine tune, the model uses two tensors, </w:t>
+      </w:r>
+      <w:proofErr w:type="gramStart"/>
+      <w:r>
+        <w:rPr>
+          <w:rFonts w:asciiTheme="minorHAnsi" w:hAnsiTheme="minorHAnsi"/>
+        </w:rPr>
+        <w:t>inputs</w:t>
+      </w:r>
+      <w:proofErr w:type="gramEnd"/>
+      <w:r>
+        <w:rPr>
+          <w:rFonts w:asciiTheme="minorHAnsi" w:hAnsiTheme="minorHAnsi"/>
+        </w:rPr>
+        <w:t xml:space="preserve"> and attention masks – which indicate </w:t>
+      </w:r>
+      <w:r>
+        <w:rPr>
+          <w:rFonts w:asciiTheme="minorHAnsi" w:hAnsiTheme="minorHAnsi"/>
+        </w:rPr>
+        <w:t>which tokens should be attended to and which should be ignored</w:t>
+      </w:r>
+      <w:r>
+        <w:rPr>
+          <w:rFonts w:asciiTheme="minorHAnsi" w:hAnsiTheme="minorHAnsi"/>
+        </w:rPr>
+        <w:t xml:space="preserve"> (</w:t>
+      </w:r>
+      <w:r>
+        <w:rPr>
+          <w:rFonts w:asciiTheme="minorHAnsi" w:hAnsiTheme="minorHAnsi"/>
+          <w:color w:val="000000"/>
+          <w:sz w:val="22"/>
+          <w:szCs w:val="22"/>
+        </w:rPr>
+        <w:t>Liu</w:t>
+      </w:r>
+      <w:r>
+        <w:rPr>
+          <w:rFonts w:asciiTheme="minorHAnsi" w:hAnsiTheme="minorHAnsi"/>
+          <w:color w:val="000000"/>
+          <w:sz w:val="22"/>
+          <w:szCs w:val="22"/>
+        </w:rPr>
+        <w:t xml:space="preserve"> et al.)</w:t>
+      </w:r>
+      <w:r>
+        <w:rPr>
+          <w:rFonts w:asciiTheme="minorHAnsi" w:hAnsiTheme="minorHAnsi"/>
+        </w:rPr>
+        <w:t xml:space="preserve">. The model is trained with a supervised learning approach to adapt the model to make more accurate predictions for our dataset. The </w:t>
+      </w:r>
+      <w:proofErr w:type="spellStart"/>
+      <w:r>
+        <w:rPr>
+          <w:rFonts w:asciiTheme="minorHAnsi" w:hAnsiTheme="minorHAnsi"/>
+        </w:rPr>
+        <w:t>RoBERTa</w:t>
+      </w:r>
+      <w:proofErr w:type="spellEnd"/>
+      <w:r>
+        <w:rPr>
+          <w:rFonts w:asciiTheme="minorHAnsi" w:hAnsiTheme="minorHAnsi"/>
+        </w:rPr>
+        <w:t xml:space="preserve"> model achieved the best performance with an accuracy of 90%. </w:t>
+      </w:r>
+    </w:p>
+    <w:p>
+      <w:pPr>
+        <w:rPr>
+          <w:rFonts w:asciiTheme="minorHAnsi" w:hAnsiTheme="minorHAnsi"/>
+        </w:rPr>
+      </w:pPr>
+    </w:p>
+    <w:p>
+      <w:pPr>
+        <w:rPr>
+          <w:rFonts w:asciiTheme="minorHAnsi" w:hAnsiTheme="minorHAnsi"/>
+        </w:rPr>
+      </w:pPr>
+    </w:p>
+    <w:p>
+      <w:pPr>
+        <w:rPr>
+          <w:rFonts w:asciiTheme="minorHAnsi" w:hAnsiTheme="minorHAnsi"/>
+        </w:rPr>
+      </w:pPr>
+    </w:p>
+    <w:p>
+      <w:pPr>
+        <w:rPr>
+          <w:rFonts w:asciiTheme="minorHAnsi" w:hAnsiTheme="minorHAnsi"/>
+        </w:rPr>
+      </w:pPr>
+    </w:p>
+    <w:p>
+      <w:pPr>
+        <w:rPr>
+          <w:rFonts w:asciiTheme="minorHAnsi" w:hAnsiTheme="minorHAnsi"/>
+        </w:rPr>
+      </w:pPr>
+    </w:p>
+    <w:p>
+      <w:pPr>
+        <w:rPr>
+          <w:rFonts w:asciiTheme="minorHAnsi" w:hAnsiTheme="minorHAnsi"/>
+        </w:rPr>
+      </w:pPr>
+    </w:p>
+    <w:p>
+      <w:pPr>
+        <w:rPr>
+          <w:rFonts w:asciiTheme="minorHAnsi" w:hAnsiTheme="minorHAnsi"/>
+        </w:rPr>
+      </w:pPr>
+    </w:p>
+    <w:p>
+      <w:pPr>
+        <w:rPr>
+          <w:rFonts w:asciiTheme="minorHAnsi" w:hAnsiTheme="minorHAnsi"/>
+        </w:rPr>
+      </w:pPr>
+    </w:p>
+    <w:p>
+      <w:pPr>
+        <w:rPr>
+          <w:rFonts w:asciiTheme="minorHAnsi" w:hAnsiTheme="minorHAnsi"/>
+        </w:rPr>
+      </w:pPr>
+    </w:p>
+    <w:p>
+      <w:pPr>
+        <w:rPr>
+          <w:rFonts w:asciiTheme="minorHAnsi" w:hAnsiTheme="minorHAnsi"/>
+        </w:rPr>
+      </w:pPr>
+    </w:p>
+    <w:p>
+      <w:pPr>
+        <w:rPr>
+          <w:rFonts w:asciiTheme="minorHAnsi" w:hAnsiTheme="minorHAnsi"/>
+        </w:rPr>
+      </w:pPr>
+    </w:p>
+    <w:p>
+      <w:pPr>
+        <w:rPr>
+          <w:rFonts w:asciiTheme="minorHAnsi" w:hAnsiTheme="minorHAnsi"/>
+        </w:rPr>
+      </w:pPr>
+      <w:r>
+        <w:rPr>
+          <w:rFonts w:asciiTheme="minorHAnsi" w:hAnsiTheme="minorHAnsi"/>
+        </w:rPr>
+        <w:t>A summary of all the models is included:</w:t>
+      </w:r>
+    </w:p>
+    <w:tbl>
+      <w:tblPr>
+        <w:tblW w:w="0" w:type="auto"/>
+        <w:tblCellMar>
+          <w:top w:w="15" w:type="dxa"/>
+          <w:left w:w="15" w:type="dxa"/>
+          <w:bottom w:w="15" w:type="dxa"/>
+          <w:right w:w="15" w:type="dxa"/>
+        </w:tblCellMar>
+        <w:tblLook w:val="04A0" w:firstRow="1" w:lastRow="0" w:firstColumn="1" w:lastColumn="0" w:noHBand="0" w:noVBand="1"/>
+      </w:tblPr>
+      <w:tblGrid>
+        <w:gridCol w:w="2009"/>
+        <w:gridCol w:w="1429"/>
+        <w:gridCol w:w="2091"/>
+        <w:gridCol w:w="980"/>
+        <w:gridCol w:w="706"/>
+        <w:gridCol w:w="980"/>
+        <w:gridCol w:w="1145"/>
+      </w:tblGrid>
+      <w:tr>
+        <w:trPr>
+          <w:trHeight w:val="975"/>
+        </w:trPr>
+        <w:tc>
+          <w:tcPr>
+            <w:tcW w:w="0" w:type="auto"/>
+            <w:tcBorders>
+              <w:top w:val="single" w:sz="8" w:space="0" w:color="000000"/>
+              <w:left w:val="single" w:sz="8" w:space="0" w:color="000000"/>
+              <w:bottom w:val="single" w:sz="8" w:space="0" w:color="000000"/>
+              <w:right w:val="single" w:sz="8" w:space="0" w:color="000000"/>
+            </w:tcBorders>
+            <w:tcMar>
+              <w:top w:w="0" w:type="dxa"/>
+              <w:left w:w="100" w:type="dxa"/>
+              <w:bottom w:w="0" w:type="dxa"/>
+              <w:right w:w="100" w:type="dxa"/>
+            </w:tcMar>
+            <w:hideMark/>
+          </w:tcPr>
+          <w:p>
+            <w:pPr>
+              <w:pStyle w:val="NormalWeb"/>
+              <w:spacing w:before="200" w:beforeAutospacing="0" w:after="0" w:afterAutospacing="0"/>
+              <w:jc w:val="center"/>
+              <w:rPr>
+                <w:rFonts w:asciiTheme="minorHAnsi" w:hAnsiTheme="minorHAnsi"/>
+              </w:rPr>
+            </w:pPr>
+            <w:r>
+              <w:rPr>
+                <w:rFonts w:asciiTheme="minorHAnsi" w:hAnsiTheme="minorHAnsi"/>
+                <w:b/>
+                <w:bCs/>
+                <w:color w:val="000000"/>
+              </w:rPr>
+              <w:t>Model</w:t>
+            </w:r>
+          </w:p>
+        </w:tc>
+        <w:tc>
+          <w:tcPr>
+            <w:tcW w:w="0" w:type="auto"/>
+            <w:tcBorders>
+              <w:top w:val="single" w:sz="8" w:space="0" w:color="000000"/>
+              <w:left w:val="single" w:sz="8" w:space="0" w:color="000000"/>
+              <w:bottom w:val="single" w:sz="8" w:space="0" w:color="000000"/>
+              <w:right w:val="single" w:sz="8" w:space="0" w:color="000000"/>
+            </w:tcBorders>
+            <w:tcMar>
+              <w:top w:w="0" w:type="dxa"/>
+              <w:left w:w="100" w:type="dxa"/>
+              <w:bottom w:w="0" w:type="dxa"/>
+              <w:right w:w="100" w:type="dxa"/>
+            </w:tcMar>
+            <w:hideMark/>
+          </w:tcPr>
+          <w:p>
+            <w:pPr>
+              <w:pStyle w:val="NormalWeb"/>
+              <w:spacing w:before="200" w:beforeAutospacing="0" w:after="0" w:afterAutospacing="0"/>
+              <w:jc w:val="center"/>
+              <w:rPr>
+                <w:rFonts w:asciiTheme="minorHAnsi" w:hAnsiTheme="minorHAnsi"/>
+              </w:rPr>
+            </w:pPr>
+            <w:r>
+              <w:rPr>
+                <w:rFonts w:asciiTheme="minorHAnsi" w:hAnsiTheme="minorHAnsi"/>
+                <w:color w:val="000000"/>
+              </w:rPr>
+              <w:t>Naïve Bayes</w:t>
+            </w:r>
+          </w:p>
+        </w:tc>
+        <w:tc>
+          <w:tcPr>
+            <w:tcW w:w="0" w:type="auto"/>
+            <w:tcBorders>
+              <w:top w:val="single" w:sz="8" w:space="0" w:color="000000"/>
+              <w:left w:val="single" w:sz="8" w:space="0" w:color="000000"/>
+              <w:bottom w:val="single" w:sz="8" w:space="0" w:color="000000"/>
+              <w:right w:val="single" w:sz="8" w:space="0" w:color="000000"/>
+            </w:tcBorders>
+            <w:tcMar>
+              <w:top w:w="0" w:type="dxa"/>
+              <w:left w:w="100" w:type="dxa"/>
+              <w:bottom w:w="0" w:type="dxa"/>
+              <w:right w:w="100" w:type="dxa"/>
+            </w:tcMar>
+            <w:hideMark/>
+          </w:tcPr>
+          <w:p>
+            <w:pPr>
+              <w:pStyle w:val="NormalWeb"/>
+              <w:spacing w:before="200" w:beforeAutospacing="0" w:after="0" w:afterAutospacing="0"/>
+              <w:jc w:val="center"/>
+              <w:rPr>
+                <w:rFonts w:asciiTheme="minorHAnsi" w:hAnsiTheme="minorHAnsi"/>
+              </w:rPr>
+            </w:pPr>
+            <w:r>
+              <w:rPr>
+                <w:rFonts w:asciiTheme="minorHAnsi" w:hAnsiTheme="minorHAnsi"/>
+                <w:color w:val="000000"/>
+              </w:rPr>
+              <w:t>Logistic regression</w:t>
+            </w:r>
+          </w:p>
+        </w:tc>
+        <w:tc>
+          <w:tcPr>
+            <w:tcW w:w="0" w:type="auto"/>
+            <w:tcBorders>
+              <w:top w:val="single" w:sz="8" w:space="0" w:color="000000"/>
+              <w:left w:val="single" w:sz="8" w:space="0" w:color="000000"/>
+              <w:bottom w:val="single" w:sz="8" w:space="0" w:color="000000"/>
+              <w:right w:val="single" w:sz="8" w:space="0" w:color="000000"/>
+            </w:tcBorders>
+            <w:tcMar>
+              <w:top w:w="0" w:type="dxa"/>
+              <w:left w:w="100" w:type="dxa"/>
+              <w:bottom w:w="0" w:type="dxa"/>
+              <w:right w:w="100" w:type="dxa"/>
+            </w:tcMar>
+            <w:hideMark/>
+          </w:tcPr>
+          <w:p>
+            <w:pPr>
+              <w:pStyle w:val="NormalWeb"/>
+              <w:spacing w:before="200" w:beforeAutospacing="0" w:after="0" w:afterAutospacing="0"/>
+              <w:jc w:val="center"/>
+              <w:rPr>
+                <w:rFonts w:asciiTheme="minorHAnsi" w:hAnsiTheme="minorHAnsi"/>
+              </w:rPr>
+            </w:pPr>
+            <w:r>
+              <w:rPr>
+                <w:rFonts w:asciiTheme="minorHAnsi" w:hAnsiTheme="minorHAnsi"/>
+                <w:color w:val="000000"/>
+              </w:rPr>
+              <w:t>MLP</w:t>
+            </w:r>
+          </w:p>
+        </w:tc>
+        <w:tc>
+          <w:tcPr>
+            <w:tcW w:w="0" w:type="auto"/>
+            <w:tcBorders>
+              <w:top w:val="single" w:sz="8" w:space="0" w:color="000000"/>
+              <w:left w:val="single" w:sz="8" w:space="0" w:color="000000"/>
+              <w:bottom w:val="single" w:sz="8" w:space="0" w:color="000000"/>
+              <w:right w:val="single" w:sz="8" w:space="0" w:color="000000"/>
+            </w:tcBorders>
+            <w:tcMar>
+              <w:top w:w="0" w:type="dxa"/>
+              <w:left w:w="100" w:type="dxa"/>
+              <w:bottom w:w="0" w:type="dxa"/>
+              <w:right w:w="100" w:type="dxa"/>
+            </w:tcMar>
+            <w:hideMark/>
+          </w:tcPr>
+          <w:p>
+            <w:pPr>
+              <w:pStyle w:val="NormalWeb"/>
+              <w:spacing w:before="200" w:beforeAutospacing="0" w:after="0" w:afterAutospacing="0"/>
+              <w:jc w:val="center"/>
+              <w:rPr>
+                <w:rFonts w:asciiTheme="minorHAnsi" w:hAnsiTheme="minorHAnsi"/>
+              </w:rPr>
+            </w:pPr>
+            <w:r>
+              <w:rPr>
+                <w:rFonts w:asciiTheme="minorHAnsi" w:hAnsiTheme="minorHAnsi"/>
+                <w:color w:val="000000"/>
+              </w:rPr>
+              <w:t>CNN</w:t>
+            </w:r>
+          </w:p>
+        </w:tc>
+        <w:tc>
+          <w:tcPr>
+            <w:tcW w:w="0" w:type="auto"/>
+            <w:tcBorders>
+              <w:top w:val="single" w:sz="8" w:space="0" w:color="000000"/>
+              <w:left w:val="single" w:sz="8" w:space="0" w:color="000000"/>
+              <w:bottom w:val="single" w:sz="8" w:space="0" w:color="000000"/>
+              <w:right w:val="single" w:sz="8" w:space="0" w:color="000000"/>
+            </w:tcBorders>
+            <w:tcMar>
+              <w:top w:w="0" w:type="dxa"/>
+              <w:left w:w="100" w:type="dxa"/>
+              <w:bottom w:w="0" w:type="dxa"/>
+              <w:right w:w="100" w:type="dxa"/>
+            </w:tcMar>
+            <w:hideMark/>
+          </w:tcPr>
+          <w:p>
+            <w:pPr>
+              <w:pStyle w:val="NormalWeb"/>
+              <w:spacing w:before="200" w:beforeAutospacing="0" w:after="0" w:afterAutospacing="0"/>
+              <w:jc w:val="center"/>
+              <w:rPr>
+                <w:rFonts w:asciiTheme="minorHAnsi" w:hAnsiTheme="minorHAnsi"/>
+              </w:rPr>
+            </w:pPr>
+            <w:r>
+              <w:rPr>
+                <w:rFonts w:asciiTheme="minorHAnsi" w:hAnsiTheme="minorHAnsi"/>
+                <w:color w:val="000000"/>
+              </w:rPr>
+              <w:t>LSTM</w:t>
+            </w:r>
+          </w:p>
+        </w:tc>
+        <w:tc>
+          <w:tcPr>
+            <w:tcW w:w="0" w:type="auto"/>
+            <w:tcBorders>
+              <w:top w:val="single" w:sz="8" w:space="0" w:color="000000"/>
+              <w:left w:val="single" w:sz="8" w:space="0" w:color="000000"/>
+              <w:bottom w:val="single" w:sz="8" w:space="0" w:color="000000"/>
+              <w:right w:val="single" w:sz="8" w:space="0" w:color="000000"/>
+            </w:tcBorders>
+            <w:tcMar>
+              <w:top w:w="0" w:type="dxa"/>
+              <w:left w:w="100" w:type="dxa"/>
+              <w:bottom w:w="0" w:type="dxa"/>
+              <w:right w:w="100" w:type="dxa"/>
+            </w:tcMar>
+            <w:hideMark/>
+          </w:tcPr>
+          <w:p>
+            <w:pPr>
+              <w:pStyle w:val="NormalWeb"/>
+              <w:spacing w:before="200" w:beforeAutospacing="0" w:after="0" w:afterAutospacing="0"/>
+              <w:jc w:val="center"/>
+              <w:rPr>
+                <w:rFonts w:asciiTheme="minorHAnsi" w:hAnsiTheme="minorHAnsi"/>
+              </w:rPr>
+            </w:pPr>
+            <w:proofErr w:type="spellStart"/>
+            <w:r>
+              <w:rPr>
+                <w:rFonts w:asciiTheme="minorHAnsi" w:hAnsiTheme="minorHAnsi"/>
+                <w:color w:val="000000"/>
+              </w:rPr>
+              <w:t>RoBERTa</w:t>
+            </w:r>
+            <w:proofErr w:type="spellEnd"/>
+          </w:p>
+        </w:tc>
+      </w:tr>
+      <w:tr>
+        <w:trPr>
+          <w:trHeight w:val="495"/>
+        </w:trPr>
+        <w:tc>
+          <w:tcPr>
+            <w:tcW w:w="0" w:type="auto"/>
+            <w:tcBorders>
+              <w:top w:val="single" w:sz="8" w:space="0" w:color="000000"/>
+              <w:left w:val="single" w:sz="8" w:space="0" w:color="000000"/>
+              <w:bottom w:val="single" w:sz="8" w:space="0" w:color="000000"/>
+              <w:right w:val="single" w:sz="8" w:space="0" w:color="000000"/>
+            </w:tcBorders>
+            <w:tcMar>
+              <w:top w:w="0" w:type="dxa"/>
+              <w:left w:w="100" w:type="dxa"/>
+              <w:bottom w:w="0" w:type="dxa"/>
+              <w:right w:w="100" w:type="dxa"/>
+            </w:tcMar>
+            <w:hideMark/>
+          </w:tcPr>
+          <w:p>
+            <w:pPr>
+              <w:pStyle w:val="NormalWeb"/>
+              <w:spacing w:before="0" w:beforeAutospacing="0" w:after="0" w:afterAutospacing="0" w:line="480" w:lineRule="auto"/>
+              <w:jc w:val="both"/>
+              <w:rPr>
+                <w:rFonts w:asciiTheme="minorHAnsi" w:hAnsiTheme="minorHAnsi"/>
+              </w:rPr>
+            </w:pPr>
+            <w:r>
+              <w:rPr>
+                <w:rFonts w:asciiTheme="minorHAnsi" w:hAnsiTheme="minorHAnsi"/>
+                <w:color w:val="000000"/>
+              </w:rPr>
+              <w:t>F-1 score</w:t>
+            </w:r>
+          </w:p>
+        </w:tc>
+        <w:tc>
+          <w:tcPr>
+            <w:tcW w:w="0" w:type="auto"/>
+            <w:tcBorders>
+              <w:top w:val="single" w:sz="8" w:space="0" w:color="000000"/>
+              <w:left w:val="single" w:sz="8" w:space="0" w:color="000000"/>
+              <w:bottom w:val="single" w:sz="8" w:space="0" w:color="000000"/>
+              <w:right w:val="single" w:sz="8" w:space="0" w:color="000000"/>
+            </w:tcBorders>
+            <w:tcMar>
+              <w:top w:w="0" w:type="dxa"/>
+              <w:left w:w="100" w:type="dxa"/>
+              <w:bottom w:w="0" w:type="dxa"/>
+              <w:right w:w="100" w:type="dxa"/>
+            </w:tcMar>
+            <w:hideMark/>
+          </w:tcPr>
+          <w:p>
+            <w:pPr>
+              <w:pStyle w:val="NormalWeb"/>
+              <w:spacing w:before="200" w:beforeAutospacing="0" w:after="0" w:afterAutospacing="0"/>
+              <w:jc w:val="center"/>
+              <w:rPr>
+                <w:rFonts w:asciiTheme="minorHAnsi" w:hAnsiTheme="minorHAnsi"/>
+              </w:rPr>
+            </w:pPr>
+            <w:r>
+              <w:rPr>
+                <w:rFonts w:asciiTheme="minorHAnsi" w:hAnsiTheme="minorHAnsi"/>
+                <w:color w:val="000000"/>
+              </w:rPr>
+              <w:t>0.50</w:t>
+            </w:r>
+          </w:p>
+        </w:tc>
+        <w:tc>
+          <w:tcPr>
+            <w:tcW w:w="0" w:type="auto"/>
+            <w:tcBorders>
+              <w:top w:val="single" w:sz="8" w:space="0" w:color="000000"/>
+              <w:left w:val="single" w:sz="8" w:space="0" w:color="000000"/>
+              <w:bottom w:val="single" w:sz="8" w:space="0" w:color="000000"/>
+              <w:right w:val="single" w:sz="8" w:space="0" w:color="000000"/>
+            </w:tcBorders>
+            <w:tcMar>
+              <w:top w:w="0" w:type="dxa"/>
+              <w:left w:w="100" w:type="dxa"/>
+              <w:bottom w:w="0" w:type="dxa"/>
+              <w:right w:w="100" w:type="dxa"/>
+            </w:tcMar>
+            <w:hideMark/>
+          </w:tcPr>
+          <w:p>
+            <w:pPr>
+              <w:pStyle w:val="NormalWeb"/>
+              <w:spacing w:before="200" w:beforeAutospacing="0" w:after="0" w:afterAutospacing="0"/>
+              <w:jc w:val="center"/>
+              <w:rPr>
+                <w:rFonts w:asciiTheme="minorHAnsi" w:hAnsiTheme="minorHAnsi"/>
+              </w:rPr>
+            </w:pPr>
+            <w:r>
+              <w:rPr>
+                <w:rFonts w:asciiTheme="minorHAnsi" w:hAnsiTheme="minorHAnsi"/>
+                <w:color w:val="000000"/>
+              </w:rPr>
+              <w:t>0.71</w:t>
+            </w:r>
+          </w:p>
+        </w:tc>
+        <w:tc>
+          <w:tcPr>
+            <w:tcW w:w="0" w:type="auto"/>
+            <w:tcBorders>
+              <w:top w:val="single" w:sz="8" w:space="0" w:color="000000"/>
+              <w:left w:val="single" w:sz="8" w:space="0" w:color="000000"/>
+              <w:bottom w:val="single" w:sz="8" w:space="0" w:color="000000"/>
+              <w:right w:val="single" w:sz="8" w:space="0" w:color="000000"/>
+            </w:tcBorders>
+            <w:tcMar>
+              <w:top w:w="0" w:type="dxa"/>
+              <w:left w:w="100" w:type="dxa"/>
+              <w:bottom w:w="0" w:type="dxa"/>
+              <w:right w:w="100" w:type="dxa"/>
+            </w:tcMar>
+            <w:hideMark/>
+          </w:tcPr>
+          <w:p>
+            <w:pPr>
+              <w:pStyle w:val="NormalWeb"/>
+              <w:spacing w:before="200" w:beforeAutospacing="0" w:after="0" w:afterAutospacing="0"/>
+              <w:jc w:val="center"/>
+              <w:rPr>
+                <w:rFonts w:asciiTheme="minorHAnsi" w:hAnsiTheme="minorHAnsi"/>
+              </w:rPr>
+            </w:pPr>
+            <w:r>
+              <w:rPr>
+                <w:rFonts w:asciiTheme="minorHAnsi" w:hAnsiTheme="minorHAnsi"/>
+                <w:color w:val="000000"/>
+              </w:rPr>
+              <w:t>0.57</w:t>
+            </w:r>
+          </w:p>
+        </w:tc>
+        <w:tc>
+          <w:tcPr>
+            <w:tcW w:w="0" w:type="auto"/>
+            <w:tcBorders>
+              <w:top w:val="single" w:sz="8" w:space="0" w:color="000000"/>
+              <w:left w:val="single" w:sz="8" w:space="0" w:color="000000"/>
+              <w:bottom w:val="single" w:sz="8" w:space="0" w:color="000000"/>
+              <w:right w:val="single" w:sz="8" w:space="0" w:color="000000"/>
+            </w:tcBorders>
+            <w:tcMar>
+              <w:top w:w="0" w:type="dxa"/>
+              <w:left w:w="100" w:type="dxa"/>
+              <w:bottom w:w="0" w:type="dxa"/>
+              <w:right w:w="100" w:type="dxa"/>
+            </w:tcMar>
+            <w:hideMark/>
+          </w:tcPr>
+          <w:p>
+            <w:pPr>
+              <w:pStyle w:val="NormalWeb"/>
+              <w:spacing w:before="200" w:beforeAutospacing="0" w:after="0" w:afterAutospacing="0"/>
+              <w:jc w:val="center"/>
+              <w:rPr>
+                <w:rFonts w:asciiTheme="minorHAnsi" w:hAnsiTheme="minorHAnsi"/>
+              </w:rPr>
+            </w:pPr>
+            <w:r>
+              <w:rPr>
+                <w:rFonts w:asciiTheme="minorHAnsi" w:hAnsiTheme="minorHAnsi"/>
+                <w:color w:val="000000"/>
+              </w:rPr>
+              <w:t>0.73</w:t>
+            </w:r>
+          </w:p>
+        </w:tc>
+        <w:tc>
+          <w:tcPr>
+            <w:tcW w:w="0" w:type="auto"/>
+            <w:tcBorders>
+              <w:top w:val="single" w:sz="8" w:space="0" w:color="000000"/>
+              <w:left w:val="single" w:sz="8" w:space="0" w:color="000000"/>
+              <w:bottom w:val="single" w:sz="8" w:space="0" w:color="000000"/>
+              <w:right w:val="single" w:sz="8" w:space="0" w:color="000000"/>
+            </w:tcBorders>
+            <w:tcMar>
+              <w:top w:w="0" w:type="dxa"/>
+              <w:left w:w="100" w:type="dxa"/>
+              <w:bottom w:w="0" w:type="dxa"/>
+              <w:right w:w="100" w:type="dxa"/>
+            </w:tcMar>
+            <w:hideMark/>
+          </w:tcPr>
+          <w:p>
+            <w:pPr>
+              <w:pStyle w:val="NormalWeb"/>
+              <w:spacing w:before="200" w:beforeAutospacing="0" w:after="0" w:afterAutospacing="0"/>
+              <w:jc w:val="center"/>
+              <w:rPr>
+                <w:rFonts w:asciiTheme="minorHAnsi" w:hAnsiTheme="minorHAnsi"/>
+              </w:rPr>
+            </w:pPr>
+            <w:r>
+              <w:rPr>
+                <w:rFonts w:asciiTheme="minorHAnsi" w:hAnsiTheme="minorHAnsi"/>
+                <w:color w:val="000000"/>
+              </w:rPr>
+              <w:t>0.26 </w:t>
+            </w:r>
+          </w:p>
+        </w:tc>
+        <w:tc>
+          <w:tcPr>
+            <w:tcW w:w="0" w:type="auto"/>
+            <w:tcBorders>
+              <w:top w:val="single" w:sz="8" w:space="0" w:color="000000"/>
+              <w:left w:val="single" w:sz="8" w:space="0" w:color="000000"/>
+              <w:bottom w:val="single" w:sz="8" w:space="0" w:color="000000"/>
+              <w:right w:val="single" w:sz="8" w:space="0" w:color="000000"/>
+            </w:tcBorders>
+            <w:tcMar>
+              <w:top w:w="0" w:type="dxa"/>
+              <w:left w:w="100" w:type="dxa"/>
+              <w:bottom w:w="0" w:type="dxa"/>
+              <w:right w:w="100" w:type="dxa"/>
+            </w:tcMar>
+            <w:hideMark/>
+          </w:tcPr>
+          <w:p>
+            <w:pPr>
+              <w:pStyle w:val="NormalWeb"/>
+              <w:spacing w:before="200" w:beforeAutospacing="0" w:after="0" w:afterAutospacing="0"/>
+              <w:jc w:val="center"/>
+              <w:rPr>
+                <w:rFonts w:asciiTheme="minorHAnsi" w:hAnsiTheme="minorHAnsi"/>
+              </w:rPr>
+            </w:pPr>
+            <w:r>
+              <w:rPr>
+                <w:rFonts w:asciiTheme="minorHAnsi" w:hAnsiTheme="minorHAnsi"/>
+                <w:color w:val="000000"/>
+              </w:rPr>
+              <w:t> </w:t>
+            </w:r>
+          </w:p>
+        </w:tc>
+      </w:tr>
+      <w:tr>
+        <w:trPr>
+          <w:trHeight w:val="510"/>
+        </w:trPr>
+        <w:tc>
+          <w:tcPr>
+            <w:tcW w:w="0" w:type="auto"/>
+            <w:tcBorders>
+              <w:top w:val="single" w:sz="8" w:space="0" w:color="000000"/>
+              <w:left w:val="single" w:sz="8" w:space="0" w:color="000000"/>
+              <w:bottom w:val="single" w:sz="8" w:space="0" w:color="000000"/>
+              <w:right w:val="single" w:sz="8" w:space="0" w:color="000000"/>
+            </w:tcBorders>
+            <w:tcMar>
+              <w:top w:w="0" w:type="dxa"/>
+              <w:left w:w="100" w:type="dxa"/>
+              <w:bottom w:w="0" w:type="dxa"/>
+              <w:right w:w="100" w:type="dxa"/>
+            </w:tcMar>
+            <w:hideMark/>
+          </w:tcPr>
+          <w:p>
+            <w:pPr>
+              <w:pStyle w:val="NormalWeb"/>
+              <w:spacing w:before="0" w:beforeAutospacing="0" w:after="0" w:afterAutospacing="0" w:line="480" w:lineRule="auto"/>
+              <w:jc w:val="both"/>
+              <w:rPr>
+                <w:rFonts w:asciiTheme="minorHAnsi" w:hAnsiTheme="minorHAnsi"/>
+              </w:rPr>
+            </w:pPr>
+            <w:proofErr w:type="gramStart"/>
+            <w:r>
+              <w:rPr>
+                <w:rFonts w:asciiTheme="minorHAnsi" w:hAnsiTheme="minorHAnsi"/>
+                <w:color w:val="000000"/>
+              </w:rPr>
+              <w:t>Testing  Accuracy</w:t>
+            </w:r>
+            <w:proofErr w:type="gramEnd"/>
+          </w:p>
+        </w:tc>
+        <w:tc>
+          <w:tcPr>
+            <w:tcW w:w="0" w:type="auto"/>
+            <w:tcBorders>
+              <w:top w:val="single" w:sz="8" w:space="0" w:color="000000"/>
+              <w:left w:val="single" w:sz="8" w:space="0" w:color="000000"/>
+              <w:bottom w:val="single" w:sz="8" w:space="0" w:color="000000"/>
+              <w:right w:val="single" w:sz="8" w:space="0" w:color="000000"/>
+            </w:tcBorders>
+            <w:tcMar>
+              <w:top w:w="0" w:type="dxa"/>
+              <w:left w:w="100" w:type="dxa"/>
+              <w:bottom w:w="0" w:type="dxa"/>
+              <w:right w:w="100" w:type="dxa"/>
+            </w:tcMar>
+            <w:hideMark/>
+          </w:tcPr>
+          <w:p>
+            <w:pPr>
+              <w:pStyle w:val="NormalWeb"/>
+              <w:spacing w:before="200" w:beforeAutospacing="0" w:after="0" w:afterAutospacing="0"/>
+              <w:jc w:val="center"/>
+              <w:rPr>
+                <w:rFonts w:asciiTheme="minorHAnsi" w:hAnsiTheme="minorHAnsi"/>
+              </w:rPr>
+            </w:pPr>
+            <w:r>
+              <w:rPr>
+                <w:rFonts w:asciiTheme="minorHAnsi" w:hAnsiTheme="minorHAnsi"/>
+                <w:color w:val="000000"/>
+              </w:rPr>
+              <w:t>0.54%</w:t>
+            </w:r>
+          </w:p>
+        </w:tc>
+        <w:tc>
+          <w:tcPr>
+            <w:tcW w:w="0" w:type="auto"/>
+            <w:tcBorders>
+              <w:top w:val="single" w:sz="8" w:space="0" w:color="000000"/>
+              <w:left w:val="single" w:sz="8" w:space="0" w:color="000000"/>
+              <w:bottom w:val="single" w:sz="8" w:space="0" w:color="000000"/>
+              <w:right w:val="single" w:sz="8" w:space="0" w:color="000000"/>
+            </w:tcBorders>
+            <w:tcMar>
+              <w:top w:w="0" w:type="dxa"/>
+              <w:left w:w="100" w:type="dxa"/>
+              <w:bottom w:w="0" w:type="dxa"/>
+              <w:right w:w="100" w:type="dxa"/>
+            </w:tcMar>
+            <w:hideMark/>
+          </w:tcPr>
+          <w:p>
+            <w:pPr>
+              <w:pStyle w:val="NormalWeb"/>
+              <w:spacing w:before="200" w:beforeAutospacing="0" w:after="0" w:afterAutospacing="0"/>
+              <w:jc w:val="center"/>
+              <w:rPr>
+                <w:rFonts w:asciiTheme="minorHAnsi" w:hAnsiTheme="minorHAnsi"/>
+              </w:rPr>
+            </w:pPr>
+            <w:r>
+              <w:rPr>
+                <w:rFonts w:asciiTheme="minorHAnsi" w:hAnsiTheme="minorHAnsi"/>
+                <w:color w:val="000000"/>
+              </w:rPr>
+              <w:t>0.71%</w:t>
+            </w:r>
+          </w:p>
+        </w:tc>
+        <w:tc>
+          <w:tcPr>
+            <w:tcW w:w="0" w:type="auto"/>
+            <w:tcBorders>
+              <w:top w:val="single" w:sz="8" w:space="0" w:color="000000"/>
+              <w:left w:val="single" w:sz="8" w:space="0" w:color="000000"/>
+              <w:bottom w:val="single" w:sz="8" w:space="0" w:color="000000"/>
+              <w:right w:val="single" w:sz="8" w:space="0" w:color="000000"/>
+            </w:tcBorders>
+            <w:tcMar>
+              <w:top w:w="0" w:type="dxa"/>
+              <w:left w:w="100" w:type="dxa"/>
+              <w:bottom w:w="0" w:type="dxa"/>
+              <w:right w:w="100" w:type="dxa"/>
+            </w:tcMar>
+            <w:hideMark/>
+          </w:tcPr>
+          <w:p>
+            <w:pPr>
+              <w:pStyle w:val="NormalWeb"/>
+              <w:spacing w:before="200" w:beforeAutospacing="0" w:after="0" w:afterAutospacing="0"/>
+              <w:jc w:val="center"/>
+              <w:rPr>
+                <w:rFonts w:asciiTheme="minorHAnsi" w:hAnsiTheme="minorHAnsi"/>
+              </w:rPr>
+            </w:pPr>
+            <w:r>
+              <w:rPr>
+                <w:rFonts w:asciiTheme="minorHAnsi" w:hAnsiTheme="minorHAnsi"/>
+                <w:color w:val="000000"/>
+              </w:rPr>
+              <w:t>58.47%</w:t>
+            </w:r>
+          </w:p>
+        </w:tc>
+        <w:tc>
+          <w:tcPr>
+            <w:tcW w:w="0" w:type="auto"/>
+            <w:tcBorders>
+              <w:top w:val="single" w:sz="8" w:space="0" w:color="000000"/>
+              <w:left w:val="single" w:sz="8" w:space="0" w:color="000000"/>
+              <w:bottom w:val="single" w:sz="8" w:space="0" w:color="000000"/>
+              <w:right w:val="single" w:sz="8" w:space="0" w:color="000000"/>
+            </w:tcBorders>
+            <w:tcMar>
+              <w:top w:w="0" w:type="dxa"/>
+              <w:left w:w="100" w:type="dxa"/>
+              <w:bottom w:w="0" w:type="dxa"/>
+              <w:right w:w="100" w:type="dxa"/>
+            </w:tcMar>
+            <w:hideMark/>
+          </w:tcPr>
+          <w:p>
+            <w:pPr>
+              <w:pStyle w:val="NormalWeb"/>
+              <w:spacing w:before="200" w:beforeAutospacing="0" w:after="0" w:afterAutospacing="0"/>
+              <w:jc w:val="center"/>
+              <w:rPr>
+                <w:rFonts w:asciiTheme="minorHAnsi" w:hAnsiTheme="minorHAnsi"/>
+              </w:rPr>
+            </w:pPr>
+            <w:r>
+              <w:rPr>
+                <w:rFonts w:asciiTheme="minorHAnsi" w:hAnsiTheme="minorHAnsi"/>
+                <w:color w:val="000000"/>
+              </w:rPr>
+              <w:t>73%</w:t>
+            </w:r>
+          </w:p>
+        </w:tc>
+        <w:tc>
+          <w:tcPr>
+            <w:tcW w:w="0" w:type="auto"/>
+            <w:tcBorders>
+              <w:top w:val="single" w:sz="8" w:space="0" w:color="000000"/>
+              <w:left w:val="single" w:sz="8" w:space="0" w:color="000000"/>
+              <w:bottom w:val="single" w:sz="8" w:space="0" w:color="000000"/>
+              <w:right w:val="single" w:sz="8" w:space="0" w:color="000000"/>
+            </w:tcBorders>
+            <w:tcMar>
+              <w:top w:w="0" w:type="dxa"/>
+              <w:left w:w="100" w:type="dxa"/>
+              <w:bottom w:w="0" w:type="dxa"/>
+              <w:right w:w="100" w:type="dxa"/>
+            </w:tcMar>
+            <w:hideMark/>
+          </w:tcPr>
+          <w:p>
+            <w:pPr>
+              <w:pStyle w:val="NormalWeb"/>
+              <w:spacing w:before="200" w:beforeAutospacing="0" w:after="0" w:afterAutospacing="0"/>
+              <w:jc w:val="center"/>
+              <w:rPr>
+                <w:rFonts w:asciiTheme="minorHAnsi" w:hAnsiTheme="minorHAnsi"/>
+              </w:rPr>
+            </w:pPr>
+            <w:r>
+              <w:rPr>
+                <w:rFonts w:asciiTheme="minorHAnsi" w:hAnsiTheme="minorHAnsi"/>
+                <w:color w:val="000000"/>
+              </w:rPr>
+              <w:t>36.08%</w:t>
+            </w:r>
+          </w:p>
+        </w:tc>
+        <w:tc>
+          <w:tcPr>
+            <w:tcW w:w="0" w:type="auto"/>
+            <w:tcBorders>
+              <w:top w:val="single" w:sz="8" w:space="0" w:color="000000"/>
+              <w:left w:val="single" w:sz="8" w:space="0" w:color="000000"/>
+              <w:bottom w:val="single" w:sz="8" w:space="0" w:color="000000"/>
+              <w:right w:val="single" w:sz="8" w:space="0" w:color="000000"/>
+            </w:tcBorders>
+            <w:tcMar>
+              <w:top w:w="0" w:type="dxa"/>
+              <w:left w:w="100" w:type="dxa"/>
+              <w:bottom w:w="0" w:type="dxa"/>
+              <w:right w:w="100" w:type="dxa"/>
+            </w:tcMar>
+            <w:hideMark/>
+          </w:tcPr>
+          <w:p>
+            <w:pPr>
+              <w:pStyle w:val="NormalWeb"/>
+              <w:spacing w:before="200" w:beforeAutospacing="0" w:after="0" w:afterAutospacing="0"/>
+              <w:jc w:val="center"/>
+              <w:rPr>
+                <w:rFonts w:asciiTheme="minorHAnsi" w:hAnsiTheme="minorHAnsi"/>
+              </w:rPr>
+            </w:pPr>
+            <w:r>
+              <w:rPr>
+                <w:rFonts w:asciiTheme="minorHAnsi" w:hAnsiTheme="minorHAnsi"/>
+                <w:color w:val="000000"/>
+              </w:rPr>
+              <w:t> </w:t>
+            </w:r>
+          </w:p>
+        </w:tc>
+      </w:tr>
+    </w:tbl>
+    <w:p>
+      <w:pPr>
+        <w:rPr>
+          <w:rFonts w:asciiTheme="minorHAnsi" w:hAnsiTheme="minorHAnsi"/>
+        </w:rPr>
+      </w:pPr>
+    </w:p>
+    <w:p>
+      <w:pPr>
+        <w:rPr>
+          <w:rFonts w:asciiTheme="minorHAnsi" w:hAnsiTheme="minorHAnsi"/>
+        </w:rPr>
+      </w:pPr>
+    </w:p>
+    <w:p>
+      <w:pPr>
+        <w:rPr>
+          <w:rFonts w:asciiTheme="minorHAnsi" w:hAnsiTheme="minorHAnsi"/>
+        </w:rPr>
+      </w:pPr>
+    </w:p>
+    <w:p>
+      <w:pPr>
+        <w:rPr>
+          <w:rFonts w:asciiTheme="minorHAnsi" w:hAnsiTheme="minorHAnsi"/>
+        </w:rPr>
+      </w:pPr>
+      <w:r>
+        <w:rPr>
+          <w:rFonts w:asciiTheme="minorHAnsi" w:hAnsiTheme="minorHAnsi"/>
+        </w:rPr>
         <w:t xml:space="preserve">The last model I deployed was the Pegasus abstractive summarization model. I initially tried to fine tune the generative </w:t>
       </w:r>
-      <w:proofErr w:type="gramStart"/>
-      <w:r>
-        <w:t>model</w:t>
-      </w:r>
-      <w:proofErr w:type="gramEnd"/>
-      <w:r>
+      <w:r>
+        <w:rPr>
+          <w:rFonts w:asciiTheme="minorHAnsi" w:hAnsiTheme="minorHAnsi"/>
+        </w:rPr>
+        <w:t>model,</w:t>
+      </w:r>
+      <w:r>
+        <w:rPr>
+          <w:rFonts w:asciiTheme="minorHAnsi" w:hAnsiTheme="minorHAnsi"/>
+        </w:rPr>
         <w:t xml:space="preserve"> but our data set did not have unbiased summaries that could be used for training. I tried to use an unsupervised training method but after the training the model failed to </w:t>
       </w:r>
+      <w:r>
+        <w:rPr>
+          <w:rFonts w:asciiTheme="minorHAnsi" w:hAnsiTheme="minorHAnsi"/>
+        </w:rPr>
+        <w:t xml:space="preserve">abstractly </w:t>
+      </w:r>
+      <w:r>
+        <w:rPr>
+          <w:rFonts w:asciiTheme="minorHAnsi" w:hAnsiTheme="minorHAnsi"/>
+        </w:rPr>
+        <w:t xml:space="preserve">summarize the text. </w:t>
+      </w:r>
+    </w:p>
+    <w:p>
+      <w:pPr>
+        <w:rPr>
+          <w:rFonts w:asciiTheme="minorHAnsi" w:hAnsiTheme="minorHAnsi"/>
+        </w:rPr>
+      </w:pPr>
+    </w:p>
+    <w:p>
+      <w:pPr>
+        <w:rPr>
+          <w:rFonts w:asciiTheme="minorHAnsi" w:hAnsiTheme="minorHAnsi"/>
+        </w:rPr>
+      </w:pPr>
+      <w:r>
+        <w:rPr>
+          <w:rFonts w:asciiTheme="minorHAnsi" w:hAnsiTheme="minorHAnsi"/>
+        </w:rPr>
+        <w:t xml:space="preserve">Our goal was still to make news more digestible to the consumer, and having a summary of the news articles was essential to the </w:t>
+      </w:r>
+      <w:r>
+        <w:rPr>
+          <w:rFonts w:asciiTheme="minorHAnsi" w:hAnsiTheme="minorHAnsi"/>
+        </w:rPr>
+        <w:t xml:space="preserve">success of this project. </w:t>
+      </w:r>
+      <w:r>
+        <w:rPr>
+          <w:rFonts w:asciiTheme="minorHAnsi" w:hAnsiTheme="minorHAnsi"/>
+        </w:rPr>
+        <w:t xml:space="preserve">Luckily, </w:t>
+      </w:r>
+      <w:r>
+        <w:rPr>
+          <w:rFonts w:asciiTheme="minorHAnsi" w:hAnsiTheme="minorHAnsi"/>
+        </w:rPr>
+        <w:t>we</w:t>
+      </w:r>
+      <w:r>
+        <w:rPr>
+          <w:rFonts w:asciiTheme="minorHAnsi" w:hAnsiTheme="minorHAnsi"/>
+        </w:rPr>
+        <w:t xml:space="preserve"> a Pegasus model that was pretrained on a </w:t>
+      </w:r>
+      <w:r>
+        <w:rPr>
+          <w:rFonts w:asciiTheme="minorHAnsi" w:hAnsiTheme="minorHAnsi"/>
+        </w:rPr>
+        <w:t>massive</w:t>
+      </w:r>
+      <w:r>
+        <w:rPr>
+          <w:rFonts w:asciiTheme="minorHAnsi" w:hAnsiTheme="minorHAnsi"/>
+        </w:rPr>
+        <w:t xml:space="preserve">, multi-news corpus. </w:t>
+      </w:r>
+      <w:r>
+        <w:rPr>
+          <w:rFonts w:asciiTheme="minorHAnsi" w:hAnsiTheme="minorHAnsi"/>
+        </w:rPr>
+        <w:t>While not perfect, a model trained on a massive news corpus will still reduce heavy bias in the language. However, this is an area for future work to improve the fine tuning of this model.</w:t>
+      </w:r>
+    </w:p>
+    <w:p>
+      <w:pPr>
+        <w:rPr>
+          <w:rFonts w:asciiTheme="minorHAnsi" w:hAnsiTheme="minorHAnsi"/>
+        </w:rPr>
+      </w:pPr>
+    </w:p>
+    <w:p>
+      <w:pPr>
+        <w:rPr>
+          <w:rFonts w:asciiTheme="minorHAnsi" w:hAnsiTheme="minorHAnsi"/>
+          <w:b/>
+          <w:bCs/>
+        </w:rPr>
+      </w:pPr>
+      <w:r>
+        <w:rPr>
+          <w:rFonts w:asciiTheme="minorHAnsi" w:hAnsiTheme="minorHAnsi"/>
+          <w:b/>
+          <w:bCs/>
+        </w:rPr>
+        <w:t>Conclusions:</w:t>
+      </w:r>
+    </w:p>
+    <w:p>
+      <w:pPr>
+        <w:rPr>
+          <w:rFonts w:asciiTheme="minorHAnsi" w:hAnsiTheme="minorHAnsi"/>
+        </w:rPr>
+      </w:pPr>
+    </w:p>
+    <w:p>
+      <w:pPr>
+        <w:rPr>
+          <w:rFonts w:asciiTheme="minorHAnsi" w:hAnsiTheme="minorHAnsi"/>
+        </w:rPr>
+      </w:pPr>
+      <w:r>
+        <w:rPr>
+          <w:rFonts w:asciiTheme="minorHAnsi" w:hAnsiTheme="minorHAnsi"/>
+        </w:rPr>
+        <w:t xml:space="preserve">Overall, our team was successful in evaluating multiple NLP models to determine the best to deploy for our political bias classification. We deployed a fine-tuned transformer model into a </w:t>
+      </w:r>
       <w:proofErr w:type="spellStart"/>
       <w:r>
-        <w:t>abstractively</w:t>
+        <w:rPr>
+          <w:rFonts w:asciiTheme="minorHAnsi" w:hAnsiTheme="minorHAnsi"/>
+        </w:rPr>
+        <w:t>Streamlit</w:t>
       </w:r>
       <w:proofErr w:type="spellEnd"/>
       <w:r>
-        <w:t xml:space="preserve"> summarize the text. </w:t>
-      </w:r>
-    </w:p>
-    <w:p/>
-    <w:p>
-      <w:r>
-        <w:t xml:space="preserve">Luckily, I found a Pegasus model that was pretrained on a large, multi-news corpus. </w:t>
+        <w:rPr>
+          <w:rFonts w:asciiTheme="minorHAnsi" w:hAnsiTheme="minorHAnsi"/>
+        </w:rPr>
+        <w:t xml:space="preserve"> Application to assess the political bias of a news article in real time. We then summarized the news article to make the news more consumable for the reader. </w:t>
+      </w:r>
+    </w:p>
+    <w:p>
+      <w:pPr>
+        <w:rPr>
+          <w:rFonts w:asciiTheme="minorHAnsi" w:hAnsiTheme="minorHAnsi"/>
+        </w:rPr>
+      </w:pPr>
+      <w:r>
+        <w:rPr>
+          <w:rFonts w:asciiTheme="minorHAnsi" w:hAnsiTheme="minorHAnsi"/>
+        </w:rPr>
+        <w:br/>
+        <w:t xml:space="preserve">For this effort, I created three separate models and incorporated the pretrained Pegasus model into a python script for use in the final app. </w:t>
+      </w:r>
+    </w:p>
+    <w:p>
+      <w:pPr>
+        <w:rPr>
+          <w:rFonts w:asciiTheme="minorHAnsi" w:hAnsiTheme="minorHAnsi"/>
+        </w:rPr>
+      </w:pPr>
+    </w:p>
+    <w:p>
+      <w:pPr>
+        <w:rPr>
+          <w:rFonts w:asciiTheme="minorHAnsi" w:hAnsiTheme="minorHAnsi"/>
+        </w:rPr>
+      </w:pPr>
+    </w:p>
+    <w:p>
+      <w:pPr>
+        <w:rPr>
+          <w:rFonts w:asciiTheme="minorHAnsi" w:hAnsiTheme="minorHAnsi"/>
+        </w:rPr>
+      </w:pPr>
+    </w:p>
+    <w:p>
+      <w:pPr>
+        <w:rPr>
+          <w:rFonts w:asciiTheme="minorHAnsi" w:hAnsiTheme="minorHAnsi"/>
+        </w:rPr>
+      </w:pPr>
+    </w:p>
+    <w:p>
+      <w:pPr>
+        <w:rPr>
+          <w:rFonts w:asciiTheme="minorHAnsi" w:hAnsiTheme="minorHAnsi"/>
+        </w:rPr>
+      </w:pPr>
+    </w:p>
+    <w:p>
+      <w:pPr>
+        <w:rPr>
+          <w:rFonts w:asciiTheme="minorHAnsi" w:hAnsiTheme="minorHAnsi"/>
+        </w:rPr>
+      </w:pPr>
+    </w:p>
+    <w:p>
+      <w:pPr>
+        <w:rPr>
+          <w:rFonts w:asciiTheme="minorHAnsi" w:hAnsiTheme="minorHAnsi"/>
+        </w:rPr>
+      </w:pPr>
+    </w:p>
+    <w:p>
+      <w:pPr>
+        <w:rPr>
+          <w:rFonts w:asciiTheme="minorHAnsi" w:hAnsiTheme="minorHAnsi"/>
+          <w:b/>
+          <w:bCs/>
+        </w:rPr>
+      </w:pPr>
+      <w:r>
+        <w:rPr>
+          <w:rFonts w:asciiTheme="minorHAnsi" w:hAnsiTheme="minorHAnsi"/>
+          <w:b/>
+          <w:bCs/>
+        </w:rPr>
+        <w:t>Citations:</w:t>
+      </w:r>
+    </w:p>
+    <w:p>
+      <w:pPr>
+        <w:rPr>
+          <w:rFonts w:asciiTheme="minorHAnsi" w:hAnsiTheme="minorHAnsi"/>
+        </w:rPr>
+      </w:pPr>
+    </w:p>
+    <w:p>
+      <w:pPr>
+        <w:rPr>
+          <w:rFonts w:asciiTheme="minorHAnsi" w:hAnsiTheme="minorHAnsi" w:cstheme="minorBidi"/>
+        </w:rPr>
+      </w:pPr>
+      <w:proofErr w:type="spellStart"/>
+      <w:r>
+        <w:rPr>
+          <w:rFonts w:asciiTheme="minorHAnsi" w:hAnsiTheme="minorHAnsi"/>
+        </w:rPr>
+        <w:t>Baly</w:t>
+      </w:r>
+      <w:proofErr w:type="spellEnd"/>
+      <w:r>
+        <w:rPr>
+          <w:rFonts w:asciiTheme="minorHAnsi" w:hAnsiTheme="minorHAnsi"/>
+        </w:rPr>
+        <w:t xml:space="preserve">, R., Da San Martino, G., Glass, J., </w:t>
+      </w:r>
+      <w:proofErr w:type="spellStart"/>
+      <w:r>
+        <w:rPr>
+          <w:rFonts w:asciiTheme="minorHAnsi" w:hAnsiTheme="minorHAnsi"/>
+        </w:rPr>
+        <w:t>Nakov</w:t>
+      </w:r>
+      <w:proofErr w:type="spellEnd"/>
+      <w:r>
+        <w:rPr>
+          <w:rFonts w:asciiTheme="minorHAnsi" w:hAnsiTheme="minorHAnsi"/>
+        </w:rPr>
+        <w:t xml:space="preserve">, P. (2020). We can detect your bias: Predicting political ideology of news articles. </w:t>
+      </w:r>
+      <w:r>
+        <w:rPr>
+          <w:rFonts w:asciiTheme="minorHAnsi" w:hAnsiTheme="minorHAnsi"/>
+          <w:i/>
+          <w:iCs/>
+        </w:rPr>
+        <w:t xml:space="preserve">Archive. </w:t>
+      </w:r>
+      <w:hyperlink r:id="rId4" w:history="1">
+        <w:r>
+          <w:rPr>
+            <w:rStyle w:val="Hyperlink"/>
+            <w:rFonts w:asciiTheme="minorHAnsi" w:eastAsiaTheme="majorEastAsia" w:hAnsiTheme="minorHAnsi"/>
+            <w:i/>
+            <w:iCs/>
+          </w:rPr>
+          <w:t>https://arxiv.org/pdf/2010.05338</w:t>
+        </w:r>
+      </w:hyperlink>
+    </w:p>
+    <w:p>
+      <w:pPr>
+        <w:rPr>
+          <w:rFonts w:asciiTheme="minorHAnsi" w:hAnsiTheme="minorHAnsi" w:cs="Open Sans"/>
+          <w:shd w:val="clear" w:color="auto" w:fill="FFFFFF"/>
+        </w:rPr>
+      </w:pPr>
+    </w:p>
+    <w:p>
+      <w:pPr>
+        <w:rPr>
+          <w:rFonts w:asciiTheme="minorHAnsi" w:hAnsiTheme="minorHAnsi" w:cs="Open Sans"/>
+          <w:shd w:val="clear" w:color="auto" w:fill="FFFFFF"/>
+        </w:rPr>
+      </w:pPr>
+      <w:r>
+        <w:rPr>
+          <w:rFonts w:asciiTheme="minorHAnsi" w:hAnsiTheme="minorHAnsi" w:cs="Open Sans"/>
+          <w:shd w:val="clear" w:color="auto" w:fill="FFFFFF"/>
+        </w:rPr>
+        <w:t xml:space="preserve">Kamath, </w:t>
+      </w:r>
+      <w:proofErr w:type="spellStart"/>
+      <w:r>
+        <w:rPr>
+          <w:rFonts w:asciiTheme="minorHAnsi" w:hAnsiTheme="minorHAnsi" w:cs="Open Sans"/>
+          <w:shd w:val="clear" w:color="auto" w:fill="FFFFFF"/>
+        </w:rPr>
+        <w:t>Cannannore</w:t>
+      </w:r>
+      <w:proofErr w:type="spellEnd"/>
+      <w:r>
+        <w:rPr>
+          <w:rFonts w:asciiTheme="minorHAnsi" w:hAnsiTheme="minorHAnsi" w:cs="Open Sans"/>
+          <w:shd w:val="clear" w:color="auto" w:fill="FFFFFF"/>
+        </w:rPr>
+        <w:t xml:space="preserve"> Nidhi, Syed Saqib Bukhari, and Andreas </w:t>
+      </w:r>
+      <w:proofErr w:type="spellStart"/>
+      <w:r>
+        <w:rPr>
+          <w:rFonts w:asciiTheme="minorHAnsi" w:hAnsiTheme="minorHAnsi" w:cs="Open Sans"/>
+          <w:shd w:val="clear" w:color="auto" w:fill="FFFFFF"/>
+        </w:rPr>
+        <w:t>Dengel</w:t>
+      </w:r>
+      <w:proofErr w:type="spellEnd"/>
+      <w:r>
+        <w:rPr>
+          <w:rFonts w:asciiTheme="minorHAnsi" w:hAnsiTheme="minorHAnsi" w:cs="Open Sans"/>
+          <w:shd w:val="clear" w:color="auto" w:fill="FFFFFF"/>
+        </w:rPr>
+        <w:t>. "Comparative study between traditional machine learning and deep learning approaches for text classification." </w:t>
+      </w:r>
+      <w:r>
+        <w:rPr>
+          <w:rFonts w:asciiTheme="minorHAnsi" w:hAnsiTheme="minorHAnsi" w:cs="Open Sans"/>
+          <w:i/>
+          <w:iCs/>
+          <w:shd w:val="clear" w:color="auto" w:fill="FFFFFF"/>
+        </w:rPr>
+        <w:t>Proceedings of the ACM Symposium on Document Engineering 2018</w:t>
+      </w:r>
+      <w:r>
+        <w:rPr>
+          <w:rFonts w:asciiTheme="minorHAnsi" w:hAnsiTheme="minorHAnsi" w:cs="Open Sans"/>
+          <w:shd w:val="clear" w:color="auto" w:fill="FFFFFF"/>
+        </w:rPr>
+        <w:t>. 2018.</w:t>
+      </w:r>
+    </w:p>
+    <w:p>
+      <w:pPr>
+        <w:rPr>
+          <w:rFonts w:asciiTheme="minorHAnsi" w:hAnsiTheme="minorHAnsi"/>
+        </w:rPr>
+      </w:pPr>
+    </w:p>
+    <w:p>
+      <w:pPr>
+        <w:rPr>
+          <w:rFonts w:asciiTheme="minorHAnsi" w:hAnsiTheme="minorHAnsi"/>
+        </w:rPr>
+      </w:pPr>
+      <w:r>
+        <w:rPr>
+          <w:rFonts w:asciiTheme="minorHAnsi" w:hAnsiTheme="minorHAnsi"/>
+        </w:rPr>
+        <w:t>Zhang, J., Zhao, Y., Saleh, M., &amp; Liu, P. (2020, November). Pegasus: Pre-training with extracted</w:t>
+      </w:r>
+      <w:r>
+        <w:rPr>
+          <w:rFonts w:asciiTheme="minorHAnsi" w:hAnsiTheme="minorHAnsi"/>
+        </w:rPr>
+        <w:t xml:space="preserve"> </w:t>
+      </w:r>
+      <w:r>
+        <w:rPr>
+          <w:rFonts w:asciiTheme="minorHAnsi" w:hAnsiTheme="minorHAnsi"/>
+        </w:rPr>
+        <w:t>gap-sentences for abstractive summarization. In International conference on machine learning (pp. 11328-11339). PMLR.</w:t>
+      </w:r>
+    </w:p>
+    <w:p>
+      <w:pPr>
+        <w:rPr>
+          <w:rFonts w:asciiTheme="minorHAnsi" w:hAnsiTheme="minorHAnsi"/>
+          <w:sz w:val="32"/>
+          <w:szCs w:val="32"/>
+        </w:rPr>
+      </w:pPr>
+    </w:p>
+    <w:p>
+      <w:pPr>
+        <w:rPr>
+          <w:rFonts w:asciiTheme="minorHAnsi" w:hAnsiTheme="minorHAnsi"/>
+        </w:rPr>
+      </w:pPr>
+      <w:r>
+        <w:rPr>
+          <w:rFonts w:asciiTheme="minorHAnsi" w:hAnsiTheme="minorHAnsi"/>
+        </w:rPr>
+        <w:t xml:space="preserve">Liu, </w:t>
+      </w:r>
+      <w:proofErr w:type="spellStart"/>
+      <w:r>
+        <w:rPr>
+          <w:rFonts w:asciiTheme="minorHAnsi" w:hAnsiTheme="minorHAnsi"/>
+        </w:rPr>
+        <w:t>Yinhan</w:t>
+      </w:r>
+      <w:proofErr w:type="spellEnd"/>
+      <w:r>
+        <w:rPr>
+          <w:rFonts w:asciiTheme="minorHAnsi" w:hAnsiTheme="minorHAnsi"/>
+        </w:rPr>
+        <w:t xml:space="preserve">, et al. "Roberta: A robustly optimized </w:t>
+      </w:r>
+      <w:proofErr w:type="spellStart"/>
+      <w:r>
+        <w:rPr>
+          <w:rFonts w:asciiTheme="minorHAnsi" w:hAnsiTheme="minorHAnsi"/>
+        </w:rPr>
+        <w:t>bert</w:t>
+      </w:r>
+      <w:proofErr w:type="spellEnd"/>
+      <w:r>
+        <w:rPr>
+          <w:rFonts w:asciiTheme="minorHAnsi" w:hAnsiTheme="minorHAnsi"/>
+        </w:rPr>
+        <w:t xml:space="preserve"> pretraining approach." </w:t>
+      </w:r>
+      <w:proofErr w:type="spellStart"/>
+      <w:r>
+        <w:rPr>
+          <w:rFonts w:asciiTheme="minorHAnsi" w:hAnsiTheme="minorHAnsi"/>
+        </w:rPr>
+        <w:t>arXiv</w:t>
+      </w:r>
+      <w:proofErr w:type="spellEnd"/>
+      <w:r>
+        <w:rPr>
+          <w:rFonts w:asciiTheme="minorHAnsi" w:hAnsiTheme="minorHAnsi"/>
+        </w:rPr>
+        <w:t xml:space="preserve"> preprint arXiv:1907.11692 (2019).</w:t>
       </w:r>
     </w:p>
     <w:sectPr>
@@ -619,6 +2587,12 @@
   <w:style w:type="paragraph" w:default="1" w:styleId="Normal">
     <w:name w:val="Normal"/>
     <w:qFormat/>
+    <w:rsid w:val="00CE1831"/>
+    <w:rPr>
+      <w:rFonts w:ascii="Times New Roman" w:eastAsia="Times New Roman" w:hAnsi="Times New Roman" w:cs="Times New Roman"/>
+      <w:kern w:val="0"/>
+      <w14:ligatures w14:val="none"/>
+    </w:rPr>
   </w:style>
   <w:style w:type="paragraph" w:styleId="Heading1">
     <w:name w:val="heading 1"/>
@@ -637,8 +2611,10 @@
     <w:rPr>
       <w:rFonts w:asciiTheme="majorHAnsi" w:eastAsiaTheme="majorEastAsia" w:hAnsiTheme="majorHAnsi" w:cstheme="majorBidi"/>
       <w:color w:val="0F4761" w:themeColor="accent1" w:themeShade="BF"/>
+      <w:kern w:val="2"/>
       <w:sz w:val="40"/>
       <w:szCs w:val="40"/>
+      <w14:ligatures w14:val="standardContextual"/>
     </w:rPr>
   </w:style>
   <w:style w:type="paragraph" w:styleId="Heading2">
@@ -660,8 +2636,10 @@
     <w:rPr>
       <w:rFonts w:asciiTheme="majorHAnsi" w:eastAsiaTheme="majorEastAsia" w:hAnsiTheme="majorHAnsi" w:cstheme="majorBidi"/>
       <w:color w:val="0F4761" w:themeColor="accent1" w:themeShade="BF"/>
+      <w:kern w:val="2"/>
       <w:sz w:val="32"/>
       <w:szCs w:val="32"/>
+      <w14:ligatures w14:val="standardContextual"/>
     </w:rPr>
   </w:style>
   <w:style w:type="paragraph" w:styleId="Heading3">
@@ -681,10 +2659,12 @@
       <w:outlineLvl w:val="2"/>
     </w:pPr>
     <w:rPr>
-      <w:rFonts w:eastAsiaTheme="majorEastAsia" w:cstheme="majorBidi"/>
+      <w:rFonts w:asciiTheme="minorHAnsi" w:eastAsiaTheme="majorEastAsia" w:hAnsiTheme="minorHAnsi" w:cstheme="majorBidi"/>
       <w:color w:val="0F4761" w:themeColor="accent1" w:themeShade="BF"/>
+      <w:kern w:val="2"/>
       <w:sz w:val="28"/>
       <w:szCs w:val="28"/>
+      <w14:ligatures w14:val="standardContextual"/>
     </w:rPr>
   </w:style>
   <w:style w:type="paragraph" w:styleId="Heading4">
@@ -703,10 +2683,12 @@
       <w:outlineLvl w:val="3"/>
     </w:pPr>
     <w:rPr>
-      <w:rFonts w:eastAsiaTheme="majorEastAsia" w:cstheme="majorBidi"/>
+      <w:rFonts w:asciiTheme="minorHAnsi" w:eastAsiaTheme="majorEastAsia" w:hAnsiTheme="minorHAnsi" w:cstheme="majorBidi"/>
       <w:i/>
       <w:iCs/>
       <w:color w:val="0F4761" w:themeColor="accent1" w:themeShade="BF"/>
+      <w:kern w:val="2"/>
+      <w14:ligatures w14:val="standardContextual"/>
     </w:rPr>
   </w:style>
   <w:style w:type="paragraph" w:styleId="Heading5">
@@ -726,8 +2708,10 @@
       <w:outlineLvl w:val="4"/>
     </w:pPr>
     <w:rPr>
-      <w:rFonts w:eastAsiaTheme="majorEastAsia" w:cstheme="majorBidi"/>
+      <w:rFonts w:asciiTheme="minorHAnsi" w:eastAsiaTheme="majorEastAsia" w:hAnsiTheme="minorHAnsi" w:cstheme="majorBidi"/>
       <w:color w:val="0F4761" w:themeColor="accent1" w:themeShade="BF"/>
+      <w:kern w:val="2"/>
+      <w14:ligatures w14:val="standardContextual"/>
     </w:rPr>
   </w:style>
   <w:style w:type="paragraph" w:styleId="Heading6">
@@ -747,10 +2731,12 @@
       <w:outlineLvl w:val="5"/>
     </w:pPr>
     <w:rPr>
-      <w:rFonts w:eastAsiaTheme="majorEastAsia" w:cstheme="majorBidi"/>
+      <w:rFonts w:asciiTheme="minorHAnsi" w:eastAsiaTheme="majorEastAsia" w:hAnsiTheme="minorHAnsi" w:cstheme="majorBidi"/>
       <w:i/>
       <w:iCs/>
       <w:color w:val="595959" w:themeColor="text1" w:themeTint="A6"/>
+      <w:kern w:val="2"/>
+      <w14:ligatures w14:val="standardContextual"/>
     </w:rPr>
   </w:style>
   <w:style w:type="paragraph" w:styleId="Heading7">
@@ -770,8 +2756,10 @@
       <w:outlineLvl w:val="6"/>
     </w:pPr>
     <w:rPr>
-      <w:rFonts w:eastAsiaTheme="majorEastAsia" w:cstheme="majorBidi"/>
+      <w:rFonts w:asciiTheme="minorHAnsi" w:eastAsiaTheme="majorEastAsia" w:hAnsiTheme="minorHAnsi" w:cstheme="majorBidi"/>
       <w:color w:val="595959" w:themeColor="text1" w:themeTint="A6"/>
+      <w:kern w:val="2"/>
+      <w14:ligatures w14:val="standardContextual"/>
     </w:rPr>
   </w:style>
   <w:style w:type="paragraph" w:styleId="Heading8">
@@ -790,10 +2778,12 @@
       <w:outlineLvl w:val="7"/>
     </w:pPr>
     <w:rPr>
-      <w:rFonts w:eastAsiaTheme="majorEastAsia" w:cstheme="majorBidi"/>
+      <w:rFonts w:asciiTheme="minorHAnsi" w:eastAsiaTheme="majorEastAsia" w:hAnsiTheme="minorHAnsi" w:cstheme="majorBidi"/>
       <w:i/>
       <w:iCs/>
       <w:color w:val="272727" w:themeColor="text1" w:themeTint="D8"/>
+      <w:kern w:val="2"/>
+      <w14:ligatures w14:val="standardContextual"/>
     </w:rPr>
   </w:style>
   <w:style w:type="paragraph" w:styleId="Heading9">
@@ -812,14 +2802,15 @@
       <w:outlineLvl w:val="8"/>
     </w:pPr>
     <w:rPr>
-      <w:rFonts w:eastAsiaTheme="majorEastAsia" w:cstheme="majorBidi"/>
+      <w:rFonts w:asciiTheme="minorHAnsi" w:eastAsiaTheme="majorEastAsia" w:hAnsiTheme="minorHAnsi" w:cstheme="majorBidi"/>
       <w:color w:val="272727" w:themeColor="text1" w:themeTint="D8"/>
+      <w:kern w:val="2"/>
+      <w14:ligatures w14:val="standardContextual"/>
     </w:rPr>
   </w:style>
   <w:style w:type="character" w:default="1" w:styleId="DefaultParagraphFont">
     <w:name w:val="Default Paragraph Font"/>
     <w:uiPriority w:val="1"/>
-    <w:semiHidden/>
     <w:unhideWhenUsed/>
   </w:style>
   <w:style w:type="table" w:default="1" w:styleId="TableNormal">
@@ -979,6 +2970,7 @@
       <w:kern w:val="28"/>
       <w:sz w:val="56"/>
       <w:szCs w:val="56"/>
+      <w14:ligatures w14:val="standardContextual"/>
     </w:rPr>
   </w:style>
   <w:style w:type="character" w:customStyle="1" w:styleId="TitleChar">
@@ -1010,11 +3002,13 @@
       <w:spacing w:after="160"/>
     </w:pPr>
     <w:rPr>
-      <w:rFonts w:eastAsiaTheme="majorEastAsia" w:cstheme="majorBidi"/>
+      <w:rFonts w:asciiTheme="minorHAnsi" w:eastAsiaTheme="majorEastAsia" w:hAnsiTheme="minorHAnsi" w:cstheme="majorBidi"/>
       <w:color w:val="595959" w:themeColor="text1" w:themeTint="A6"/>
       <w:spacing w:val="15"/>
+      <w:kern w:val="2"/>
       <w:sz w:val="28"/>
       <w:szCs w:val="28"/>
+      <w14:ligatures w14:val="standardContextual"/>
     </w:rPr>
   </w:style>
   <w:style w:type="character" w:customStyle="1" w:styleId="SubtitleChar">
@@ -1044,9 +3038,12 @@
       <w:jc w:val="center"/>
     </w:pPr>
     <w:rPr>
+      <w:rFonts w:asciiTheme="minorHAnsi" w:eastAsiaTheme="minorHAnsi" w:hAnsiTheme="minorHAnsi" w:cstheme="minorBidi"/>
       <w:i/>
       <w:iCs/>
       <w:color w:val="404040" w:themeColor="text1" w:themeTint="BF"/>
+      <w:kern w:val="2"/>
+      <w14:ligatures w14:val="standardContextual"/>
     </w:rPr>
   </w:style>
   <w:style w:type="character" w:customStyle="1" w:styleId="QuoteChar">
@@ -1071,6 +3068,11 @@
       <w:ind w:left="720"/>
       <w:contextualSpacing/>
     </w:pPr>
+    <w:rPr>
+      <w:rFonts w:asciiTheme="minorHAnsi" w:eastAsiaTheme="minorHAnsi" w:hAnsiTheme="minorHAnsi" w:cstheme="minorBidi"/>
+      <w:kern w:val="2"/>
+      <w14:ligatures w14:val="standardContextual"/>
+    </w:rPr>
   </w:style>
   <w:style w:type="character" w:styleId="IntenseEmphasis">
     <w:name w:val="Intense Emphasis"/>
@@ -1102,9 +3104,12 @@
       <w:jc w:val="center"/>
     </w:pPr>
     <w:rPr>
+      <w:rFonts w:asciiTheme="minorHAnsi" w:eastAsiaTheme="minorHAnsi" w:hAnsiTheme="minorHAnsi" w:cstheme="minorBidi"/>
       <w:i/>
       <w:iCs/>
       <w:color w:val="0F4761" w:themeColor="accent1" w:themeShade="BF"/>
+      <w:kern w:val="2"/>
+      <w14:ligatures w14:val="standardContextual"/>
     </w:rPr>
   </w:style>
   <w:style w:type="character" w:customStyle="1" w:styleId="IntenseQuoteChar">
@@ -1132,6 +3137,65 @@
       <w:color w:val="0F4761" w:themeColor="accent1" w:themeShade="BF"/>
       <w:spacing w:val="5"/>
     </w:rPr>
+  </w:style>
+  <w:style w:type="character" w:styleId="Hyperlink">
+    <w:name w:val="Hyperlink"/>
+    <w:basedOn w:val="DefaultParagraphFont"/>
+    <w:uiPriority w:val="99"/>
+    <w:unhideWhenUsed/>
+    <w:rsid w:val="00684884"/>
+    <w:rPr>
+      <w:color w:val="0000FF"/>
+      <w:u w:val="single"/>
+    </w:rPr>
+  </w:style>
+  <w:style w:type="character" w:customStyle="1" w:styleId="epub-sectiontitle">
+    <w:name w:val="epub-section__title"/>
+    <w:basedOn w:val="DefaultParagraphFont"/>
+    <w:rsid w:val="00684884"/>
+  </w:style>
+  <w:style w:type="character" w:customStyle="1" w:styleId="dot-separator">
+    <w:name w:val="dot-separator"/>
+    <w:basedOn w:val="DefaultParagraphFont"/>
+    <w:rsid w:val="00684884"/>
+  </w:style>
+  <w:style w:type="character" w:customStyle="1" w:styleId="epub-sectiondate">
+    <w:name w:val="epub-section__date"/>
+    <w:basedOn w:val="DefaultParagraphFont"/>
+    <w:rsid w:val="00684884"/>
+  </w:style>
+  <w:style w:type="character" w:customStyle="1" w:styleId="epub-sectionids">
+    <w:name w:val="epub-section__ids"/>
+    <w:basedOn w:val="DefaultParagraphFont"/>
+    <w:rsid w:val="00684884"/>
+  </w:style>
+  <w:style w:type="character" w:customStyle="1" w:styleId="epub-sectionpagerange">
+    <w:name w:val="epub-section__pagerange"/>
+    <w:basedOn w:val="DefaultParagraphFont"/>
+    <w:rsid w:val="00684884"/>
+  </w:style>
+  <w:style w:type="character" w:styleId="UnresolvedMention">
+    <w:name w:val="Unresolved Mention"/>
+    <w:basedOn w:val="DefaultParagraphFont"/>
+    <w:uiPriority w:val="99"/>
+    <w:semiHidden/>
+    <w:unhideWhenUsed/>
+    <w:rsid w:val="00684884"/>
+    <w:rPr>
+      <w:color w:val="605E5C"/>
+      <w:shd w:val="clear" w:color="auto" w:fill="E1DFDD"/>
+    </w:rPr>
+  </w:style>
+  <w:style w:type="paragraph" w:styleId="NormalWeb">
+    <w:name w:val="Normal (Web)"/>
+    <w:basedOn w:val="Normal"/>
+    <w:uiPriority w:val="99"/>
+    <w:semiHidden/>
+    <w:unhideWhenUsed/>
+    <w:rsid w:val="00CE1831"/>
+    <w:pPr>
+      <w:spacing w:before="100" w:beforeAutospacing="1" w:after="100" w:afterAutospacing="1"/>
+    </w:pPr>
   </w:style>
 </w:styles>
 </file>

</xml_diff>

<commit_message>
final code updates and report upload
</commit_message>
<xml_diff>
--- a/Chris-Washer-Individual-Project/Individual-Final-Project-Report/Chris-Washer-Final-Project-Report.docx
+++ b/Chris-Washer-Individual-Project/Individual-Final-Project-Report/Chris-Washer-Final-Project-Report.docx
@@ -463,7 +463,93 @@
           <w:rFonts w:asciiTheme="minorHAnsi" w:hAnsiTheme="minorHAnsi" w:cs="Open Sans"/>
           <w:shd w:val="clear" w:color="auto" w:fill="FFFFFF"/>
         </w:rPr>
-        <w:t xml:space="preserve"> </w:t>
+        <w:t xml:space="preserve"> et al). </w:t>
+      </w:r>
+      <w:r>
+        <w:rPr>
+          <w:rFonts w:asciiTheme="minorHAnsi" w:hAnsiTheme="minorHAnsi"/>
+        </w:rPr>
+        <w:t>The model also contained two fully connected hidden layers and finally the output layer. This model uses the Rectified Linear Unit (</w:t>
+      </w:r>
+      <w:proofErr w:type="spellStart"/>
+      <w:r>
+        <w:rPr>
+          <w:rFonts w:asciiTheme="minorHAnsi" w:hAnsiTheme="minorHAnsi"/>
+        </w:rPr>
+        <w:t>ReLU</w:t>
+      </w:r>
+      <w:proofErr w:type="spellEnd"/>
+      <w:r>
+        <w:rPr>
+          <w:rFonts w:asciiTheme="minorHAnsi" w:hAnsiTheme="minorHAnsi"/>
+        </w:rPr>
+        <w:t xml:space="preserve">) activation function, this function enables more complexity. </w:t>
+      </w:r>
+      <w:r>
+        <w:rPr>
+          <w:rFonts w:asciiTheme="minorHAnsi" w:hAnsiTheme="minorHAnsi"/>
+        </w:rPr>
+        <w:t xml:space="preserve">To train the model, I used a cross-entropy loss function and </w:t>
+      </w:r>
+      <w:proofErr w:type="spellStart"/>
+      <w:r>
+        <w:rPr>
+          <w:rFonts w:asciiTheme="minorHAnsi" w:hAnsiTheme="minorHAnsi"/>
+        </w:rPr>
+        <w:t>AdamW</w:t>
+      </w:r>
+      <w:proofErr w:type="spellEnd"/>
+      <w:r>
+        <w:rPr>
+          <w:rFonts w:asciiTheme="minorHAnsi" w:hAnsiTheme="minorHAnsi"/>
+        </w:rPr>
+        <w:t xml:space="preserve"> optimizer.  </w:t>
+      </w:r>
+      <w:proofErr w:type="gramStart"/>
+      <w:r>
+        <w:rPr>
+          <w:rFonts w:asciiTheme="minorHAnsi" w:hAnsiTheme="minorHAnsi"/>
+        </w:rPr>
+        <w:t>Overall</w:t>
+      </w:r>
+      <w:proofErr w:type="gramEnd"/>
+      <w:r>
+        <w:rPr>
+          <w:rFonts w:asciiTheme="minorHAnsi" w:hAnsiTheme="minorHAnsi"/>
+        </w:rPr>
+        <w:t xml:space="preserve"> this model achieved accuracy of 58.7% and an F1 score of 0.57. </w:t>
+      </w:r>
+    </w:p>
+    <w:p>
+      <w:pPr>
+        <w:rPr>
+          <w:rFonts w:asciiTheme="minorHAnsi" w:hAnsiTheme="minorHAnsi"/>
+        </w:rPr>
+      </w:pPr>
+    </w:p>
+    <w:p>
+      <w:pPr>
+        <w:rPr>
+          <w:rFonts w:asciiTheme="minorHAnsi" w:hAnsiTheme="minorHAnsi"/>
+        </w:rPr>
+      </w:pPr>
+      <w:r>
+        <w:rPr>
+          <w:rFonts w:asciiTheme="minorHAnsi" w:hAnsiTheme="minorHAnsi"/>
+        </w:rPr>
+        <w:t>After, I created the CNN model using a similar code framework as the MLP model. I used the same dataset class and word2vec embedding but added convolutions into the neural network module.</w:t>
+      </w:r>
+      <w:r>
+        <w:rPr>
+          <w:rFonts w:asciiTheme="minorHAnsi" w:hAnsiTheme="minorHAnsi"/>
+        </w:rPr>
+        <w:t xml:space="preserve"> The CNN model itself is more complex than the MLP</w:t>
+      </w:r>
+      <w:r>
+        <w:rPr>
+          <w:rFonts w:asciiTheme="minorHAnsi" w:hAnsiTheme="minorHAnsi"/>
+        </w:rPr>
+        <w:t xml:space="preserve"> (</w:t>
       </w:r>
       <w:r>
         <w:rPr>
@@ -471,317 +557,175 @@
           <w:rFonts w:asciiTheme="minorHAnsi" w:hAnsiTheme="minorHAnsi" w:cs="Open Sans"/>
           <w:shd w:val="clear" w:color="auto" w:fill="FFFFFF"/>
         </w:rPr>
-        <w:t xml:space="preserve">et al). </w:t>
-      </w:r>
-      <w:r>
-        <w:rPr>
-          <w:rFonts w:asciiTheme="minorHAnsi" w:hAnsiTheme="minorHAnsi"/>
-        </w:rPr>
-        <w:t>The model also contained two fully connected hidden layers and finally the output layer. This model uses the Rectified Linear Unit (</w:t>
-      </w:r>
-      <w:proofErr w:type="spellStart"/>
-      <w:r>
-        <w:rPr>
-          <w:rFonts w:asciiTheme="minorHAnsi" w:hAnsiTheme="minorHAnsi"/>
-        </w:rPr>
-        <w:t>ReLU</w:t>
-      </w:r>
-      <w:proofErr w:type="spellEnd"/>
-      <w:r>
-        <w:rPr>
-          <w:rFonts w:asciiTheme="minorHAnsi" w:hAnsiTheme="minorHAnsi"/>
-        </w:rPr>
-        <w:t xml:space="preserve">) activation function, this function enables more complexity. </w:t>
-      </w:r>
-      <w:r>
-        <w:rPr>
-          <w:rFonts w:asciiTheme="minorHAnsi" w:hAnsiTheme="minorHAnsi"/>
-        </w:rPr>
-        <w:t xml:space="preserve">To train the model, I used a cross-entropy loss function and </w:t>
-      </w:r>
-      <w:proofErr w:type="spellStart"/>
-      <w:r>
-        <w:rPr>
-          <w:rFonts w:asciiTheme="minorHAnsi" w:hAnsiTheme="minorHAnsi"/>
-        </w:rPr>
-        <w:t>AdamW</w:t>
-      </w:r>
-      <w:proofErr w:type="spellEnd"/>
-      <w:r>
-        <w:rPr>
-          <w:rFonts w:asciiTheme="minorHAnsi" w:hAnsiTheme="minorHAnsi"/>
-        </w:rPr>
-        <w:t xml:space="preserve"> optimizer.  </w:t>
+        <w:t>Kamath et al</w:t>
       </w:r>
       <w:proofErr w:type="gramStart"/>
-      <w:r>
-        <w:rPr>
-          <w:rFonts w:asciiTheme="minorHAnsi" w:hAnsiTheme="minorHAnsi"/>
-        </w:rPr>
-        <w:t>Overall</w:t>
-      </w:r>
-      <w:proofErr w:type="gramEnd"/>
-      <w:r>
-        <w:rPr>
-          <w:rFonts w:asciiTheme="minorHAnsi" w:hAnsiTheme="minorHAnsi"/>
-        </w:rPr>
-        <w:t xml:space="preserve"> this model achieved accuracy of 58.7% and an F1 score of 0.57. </w:t>
-      </w:r>
-    </w:p>
-    <w:p>
-      <w:pPr>
-        <w:rPr>
-          <w:rFonts w:asciiTheme="minorHAnsi" w:hAnsiTheme="minorHAnsi"/>
-        </w:rPr>
-      </w:pPr>
-    </w:p>
-    <w:p>
-      <w:pPr>
-        <w:rPr>
-          <w:rFonts w:asciiTheme="minorHAnsi" w:hAnsiTheme="minorHAnsi"/>
-        </w:rPr>
-      </w:pPr>
-      <w:r>
-        <w:rPr>
-          <w:rFonts w:asciiTheme="minorHAnsi" w:hAnsiTheme="minorHAnsi"/>
-        </w:rPr>
-        <w:t>After, I created the CNN model using a similar code framework as the MLP model. I used the same dataset class and word2vec embedding but added convolutions into the neural network module.</w:t>
-      </w:r>
-      <w:r>
-        <w:rPr>
-          <w:rFonts w:asciiTheme="minorHAnsi" w:hAnsiTheme="minorHAnsi"/>
-        </w:rPr>
-        <w:t xml:space="preserve"> The CNN model itself is more complex than the MLP</w:t>
-      </w:r>
-      <w:r>
-        <w:rPr>
-          <w:rFonts w:asciiTheme="minorHAnsi" w:hAnsiTheme="minorHAnsi"/>
-        </w:rPr>
-        <w:t xml:space="preserve"> </w:t>
-      </w:r>
-      <w:r>
-        <w:rPr>
-          <w:rFonts w:asciiTheme="minorHAnsi" w:hAnsiTheme="minorHAnsi"/>
-        </w:rPr>
-        <w:t>(</w:t>
-      </w:r>
       <w:r>
         <w:rPr>
           <w:rStyle w:val="epub-sectiontitle"/>
           <w:rFonts w:asciiTheme="minorHAnsi" w:hAnsiTheme="minorHAnsi" w:cs="Open Sans"/>
           <w:shd w:val="clear" w:color="auto" w:fill="FFFFFF"/>
         </w:rPr>
-        <w:t>Kamath et al</w:t>
+        <w:t>).</w:t>
+      </w:r>
+      <w:r>
+        <w:rPr>
+          <w:rFonts w:asciiTheme="minorHAnsi" w:hAnsiTheme="minorHAnsi"/>
+        </w:rPr>
+        <w:t>.</w:t>
+      </w:r>
+      <w:proofErr w:type="gramEnd"/>
+      <w:r>
+        <w:rPr>
+          <w:rFonts w:asciiTheme="minorHAnsi" w:hAnsiTheme="minorHAnsi"/>
+        </w:rPr>
+        <w:t xml:space="preserve"> This model starts with a similar input layer. Then the model has multiple convolutional layers</w:t>
+      </w:r>
+      <w:r>
+        <w:rPr>
+          <w:rFonts w:asciiTheme="minorHAnsi" w:hAnsiTheme="minorHAnsi"/>
+        </w:rPr>
+        <w:t xml:space="preserve">, which mathematically learn and extract features from the input depending on the filter size parameter. Some other features included in this </w:t>
+      </w:r>
+      <w:r>
+        <w:rPr>
+          <w:rFonts w:asciiTheme="minorHAnsi" w:hAnsiTheme="minorHAnsi"/>
+        </w:rPr>
+        <w:t>model architecture include the pooling, concatenation, and dropout which are applied to the outputs of the convolution layers. This model uses the Rectified Linear Unit (</w:t>
+      </w:r>
+      <w:proofErr w:type="spellStart"/>
+      <w:r>
+        <w:rPr>
+          <w:rFonts w:asciiTheme="minorHAnsi" w:hAnsiTheme="minorHAnsi"/>
+        </w:rPr>
+        <w:t>ReLU</w:t>
+      </w:r>
+      <w:proofErr w:type="spellEnd"/>
+      <w:r>
+        <w:rPr>
+          <w:rFonts w:asciiTheme="minorHAnsi" w:hAnsiTheme="minorHAnsi"/>
+        </w:rPr>
+        <w:t xml:space="preserve">) activation function in the convolutional layers. To train the model, I used a cross-entropy loss function and </w:t>
+      </w:r>
+      <w:proofErr w:type="spellStart"/>
+      <w:r>
+        <w:rPr>
+          <w:rFonts w:asciiTheme="minorHAnsi" w:hAnsiTheme="minorHAnsi"/>
+        </w:rPr>
+        <w:t>AdamW</w:t>
+      </w:r>
+      <w:proofErr w:type="spellEnd"/>
+      <w:r>
+        <w:rPr>
+          <w:rFonts w:asciiTheme="minorHAnsi" w:hAnsiTheme="minorHAnsi"/>
+        </w:rPr>
+        <w:t xml:space="preserve"> optimizer.  Overall, the model </w:t>
+      </w:r>
+      <w:r>
+        <w:rPr>
+          <w:rFonts w:asciiTheme="minorHAnsi" w:hAnsiTheme="minorHAnsi"/>
+        </w:rPr>
+        <w:t>performance improved</w:t>
+      </w:r>
+      <w:r>
+        <w:rPr>
+          <w:rFonts w:asciiTheme="minorHAnsi" w:hAnsiTheme="minorHAnsi"/>
+        </w:rPr>
+        <w:t xml:space="preserve"> from the MLP with an accuracy of 73% and F1 score of .73. </w:t>
+      </w:r>
+    </w:p>
+    <w:p>
+      <w:pPr>
+        <w:rPr>
+          <w:rFonts w:asciiTheme="minorHAnsi" w:hAnsiTheme="minorHAnsi"/>
+        </w:rPr>
+      </w:pPr>
+    </w:p>
+    <w:p>
+      <w:pPr>
+        <w:rPr>
+          <w:rFonts w:asciiTheme="minorHAnsi" w:hAnsiTheme="minorHAnsi"/>
+        </w:rPr>
+      </w:pPr>
+      <w:r>
+        <w:rPr>
+          <w:rFonts w:asciiTheme="minorHAnsi" w:hAnsiTheme="minorHAnsi"/>
+        </w:rPr>
+        <w:t>The third model created was the</w:t>
+      </w:r>
+      <w:r>
+        <w:rPr>
+          <w:rFonts w:asciiTheme="minorHAnsi" w:hAnsiTheme="minorHAnsi"/>
+        </w:rPr>
+        <w:t xml:space="preserve"> fine-tuned</w:t>
+      </w:r>
+      <w:r>
+        <w:rPr>
+          <w:rFonts w:asciiTheme="minorHAnsi" w:hAnsiTheme="minorHAnsi"/>
+        </w:rPr>
+        <w:t xml:space="preserve"> </w:t>
+      </w:r>
+      <w:proofErr w:type="spellStart"/>
+      <w:r>
+        <w:rPr>
+          <w:rFonts w:asciiTheme="minorHAnsi" w:hAnsiTheme="minorHAnsi"/>
+        </w:rPr>
+        <w:t>RoBERTA</w:t>
+      </w:r>
+      <w:proofErr w:type="spellEnd"/>
+      <w:r>
+        <w:rPr>
+          <w:rFonts w:asciiTheme="minorHAnsi" w:hAnsiTheme="minorHAnsi"/>
+        </w:rPr>
+        <w:t xml:space="preserve"> transformer model. I again used the same dataset class to load the data. However, the preprocessing was done using a </w:t>
+      </w:r>
+      <w:proofErr w:type="spellStart"/>
+      <w:r>
+        <w:rPr>
+          <w:rFonts w:asciiTheme="minorHAnsi" w:hAnsiTheme="minorHAnsi"/>
+        </w:rPr>
+        <w:t>RoBERTa</w:t>
+      </w:r>
+      <w:proofErr w:type="spellEnd"/>
+      <w:r>
+        <w:rPr>
+          <w:rFonts w:asciiTheme="minorHAnsi" w:hAnsiTheme="minorHAnsi"/>
+        </w:rPr>
+        <w:t xml:space="preserve"> Tokenizer with a max length of 512. </w:t>
+      </w:r>
+      <w:r>
+        <w:rPr>
+          <w:rFonts w:asciiTheme="minorHAnsi" w:hAnsiTheme="minorHAnsi"/>
+        </w:rPr>
+        <w:t xml:space="preserve">For this model, I leveraged the pretrained </w:t>
+      </w:r>
+      <w:proofErr w:type="spellStart"/>
+      <w:r>
+        <w:rPr>
+          <w:rFonts w:asciiTheme="minorHAnsi" w:hAnsiTheme="minorHAnsi"/>
+        </w:rPr>
+        <w:t>RoBERTa</w:t>
+      </w:r>
+      <w:proofErr w:type="spellEnd"/>
+      <w:r>
+        <w:rPr>
+          <w:rFonts w:asciiTheme="minorHAnsi" w:hAnsiTheme="minorHAnsi"/>
+        </w:rPr>
+        <w:t xml:space="preserve"> base model which loads the pretrained model weights and configuration. The base model was then fine-tuned using the news bias dataset. To fine tune, the model uses two tensors, </w:t>
       </w:r>
       <w:proofErr w:type="gramStart"/>
       <w:r>
         <w:rPr>
-          <w:rStyle w:val="epub-sectiontitle"/>
-          <w:rFonts w:asciiTheme="minorHAnsi" w:hAnsiTheme="minorHAnsi" w:cs="Open Sans"/>
-          <w:shd w:val="clear" w:color="auto" w:fill="FFFFFF"/>
-        </w:rPr>
-        <w:t>).</w:t>
-      </w:r>
-      <w:r>
-        <w:rPr>
-          <w:rFonts w:asciiTheme="minorHAnsi" w:hAnsiTheme="minorHAnsi"/>
-        </w:rPr>
-        <w:t>.</w:t>
+          <w:rFonts w:asciiTheme="minorHAnsi" w:hAnsiTheme="minorHAnsi"/>
+        </w:rPr>
+        <w:t>inputs</w:t>
       </w:r>
       <w:proofErr w:type="gramEnd"/>
       <w:r>
         <w:rPr>
           <w:rFonts w:asciiTheme="minorHAnsi" w:hAnsiTheme="minorHAnsi"/>
         </w:rPr>
-        <w:t xml:space="preserve"> This model starts with a similar input layer. Then the model has multiple convolutional layers</w:t>
-      </w:r>
-      <w:r>
-        <w:rPr>
-          <w:rFonts w:asciiTheme="minorHAnsi" w:hAnsiTheme="minorHAnsi"/>
-        </w:rPr>
-        <w:t xml:space="preserve">, which mathematically learn and extract features from the input depending on the filter size parameter. Some other features included in this </w:t>
-      </w:r>
-      <w:r>
-        <w:rPr>
-          <w:rFonts w:asciiTheme="minorHAnsi" w:hAnsiTheme="minorHAnsi"/>
-        </w:rPr>
-        <w:t>model architecture include the pooling, co</w:t>
-      </w:r>
-      <w:r>
-        <w:rPr>
-          <w:rFonts w:asciiTheme="minorHAnsi" w:hAnsiTheme="minorHAnsi"/>
-        </w:rPr>
-        <w:t>ncatenation</w:t>
-      </w:r>
-      <w:r>
-        <w:rPr>
-          <w:rFonts w:asciiTheme="minorHAnsi" w:hAnsiTheme="minorHAnsi"/>
-        </w:rPr>
-        <w:t xml:space="preserve">, and dropout which are applied to the outputs of the convolution layers. </w:t>
-      </w:r>
-      <w:r>
-        <w:rPr>
-          <w:rFonts w:asciiTheme="minorHAnsi" w:hAnsiTheme="minorHAnsi"/>
-        </w:rPr>
-        <w:t>This model uses the Rectified Linear Unit (</w:t>
-      </w:r>
-      <w:proofErr w:type="spellStart"/>
-      <w:r>
-        <w:rPr>
-          <w:rFonts w:asciiTheme="minorHAnsi" w:hAnsiTheme="minorHAnsi"/>
-        </w:rPr>
-        <w:t>ReLU</w:t>
-      </w:r>
-      <w:proofErr w:type="spellEnd"/>
-      <w:r>
-        <w:rPr>
-          <w:rFonts w:asciiTheme="minorHAnsi" w:hAnsiTheme="minorHAnsi"/>
-        </w:rPr>
-        <w:t>) activation function</w:t>
-      </w:r>
-      <w:r>
-        <w:rPr>
-          <w:rFonts w:asciiTheme="minorHAnsi" w:hAnsiTheme="minorHAnsi"/>
-        </w:rPr>
-        <w:t xml:space="preserve"> in the convolutional layers</w:t>
-      </w:r>
-      <w:r>
-        <w:rPr>
-          <w:rFonts w:asciiTheme="minorHAnsi" w:hAnsiTheme="minorHAnsi"/>
-        </w:rPr>
-        <w:t xml:space="preserve">. To train the model, I used a cross-entropy loss function and </w:t>
-      </w:r>
-      <w:proofErr w:type="spellStart"/>
-      <w:r>
-        <w:rPr>
-          <w:rFonts w:asciiTheme="minorHAnsi" w:hAnsiTheme="minorHAnsi"/>
-        </w:rPr>
-        <w:t>AdamW</w:t>
-      </w:r>
-      <w:proofErr w:type="spellEnd"/>
-      <w:r>
-        <w:rPr>
-          <w:rFonts w:asciiTheme="minorHAnsi" w:hAnsiTheme="minorHAnsi"/>
-        </w:rPr>
-        <w:t xml:space="preserve"> optimizer.  </w:t>
-      </w:r>
-      <w:r>
-        <w:rPr>
-          <w:rFonts w:asciiTheme="minorHAnsi" w:hAnsiTheme="minorHAnsi"/>
-        </w:rPr>
-        <w:t xml:space="preserve">Overall, the model </w:t>
-      </w:r>
-      <w:r>
-        <w:rPr>
-          <w:rFonts w:asciiTheme="minorHAnsi" w:hAnsiTheme="minorHAnsi"/>
-        </w:rPr>
-        <w:t>performance improved</w:t>
-      </w:r>
-      <w:r>
-        <w:rPr>
-          <w:rFonts w:asciiTheme="minorHAnsi" w:hAnsiTheme="minorHAnsi"/>
-        </w:rPr>
-        <w:t xml:space="preserve"> from the MLP with an accuracy of 73% and F1 score of .73. </w:t>
-      </w:r>
-    </w:p>
-    <w:p>
-      <w:pPr>
-        <w:rPr>
-          <w:rFonts w:asciiTheme="minorHAnsi" w:hAnsiTheme="minorHAnsi"/>
-        </w:rPr>
-      </w:pPr>
-    </w:p>
-    <w:p>
-      <w:pPr>
-        <w:rPr>
-          <w:rFonts w:asciiTheme="minorHAnsi" w:hAnsiTheme="minorHAnsi"/>
-        </w:rPr>
-      </w:pPr>
-      <w:r>
-        <w:rPr>
-          <w:rFonts w:asciiTheme="minorHAnsi" w:hAnsiTheme="minorHAnsi"/>
-        </w:rPr>
-        <w:t>The third model created was the</w:t>
-      </w:r>
-      <w:r>
-        <w:rPr>
-          <w:rFonts w:asciiTheme="minorHAnsi" w:hAnsiTheme="minorHAnsi"/>
-        </w:rPr>
-        <w:t xml:space="preserve"> fine-tuned</w:t>
-      </w:r>
-      <w:r>
-        <w:rPr>
-          <w:rFonts w:asciiTheme="minorHAnsi" w:hAnsiTheme="minorHAnsi"/>
-        </w:rPr>
-        <w:t xml:space="preserve"> </w:t>
-      </w:r>
-      <w:proofErr w:type="spellStart"/>
-      <w:r>
-        <w:rPr>
-          <w:rFonts w:asciiTheme="minorHAnsi" w:hAnsiTheme="minorHAnsi"/>
-        </w:rPr>
-        <w:t>RoBERTA</w:t>
-      </w:r>
-      <w:proofErr w:type="spellEnd"/>
-      <w:r>
-        <w:rPr>
-          <w:rFonts w:asciiTheme="minorHAnsi" w:hAnsiTheme="minorHAnsi"/>
-        </w:rPr>
-        <w:t xml:space="preserve"> transformer model. I again used the same dataset class to load the data. However, the preprocessing was done using a </w:t>
-      </w:r>
-      <w:proofErr w:type="spellStart"/>
-      <w:r>
-        <w:rPr>
-          <w:rFonts w:asciiTheme="minorHAnsi" w:hAnsiTheme="minorHAnsi"/>
-        </w:rPr>
-        <w:t>RoBERTa</w:t>
-      </w:r>
-      <w:proofErr w:type="spellEnd"/>
-      <w:r>
-        <w:rPr>
-          <w:rFonts w:asciiTheme="minorHAnsi" w:hAnsiTheme="minorHAnsi"/>
-        </w:rPr>
-        <w:t xml:space="preserve"> Tokenizer with a max length of 512. </w:t>
-      </w:r>
-      <w:r>
-        <w:rPr>
-          <w:rFonts w:asciiTheme="minorHAnsi" w:hAnsiTheme="minorHAnsi"/>
-        </w:rPr>
-        <w:t xml:space="preserve">For this model, I leveraged the pretrained </w:t>
-      </w:r>
-      <w:proofErr w:type="spellStart"/>
-      <w:r>
-        <w:rPr>
-          <w:rFonts w:asciiTheme="minorHAnsi" w:hAnsiTheme="minorHAnsi"/>
-        </w:rPr>
-        <w:t>RoBERTa</w:t>
-      </w:r>
-      <w:proofErr w:type="spellEnd"/>
-      <w:r>
-        <w:rPr>
-          <w:rFonts w:asciiTheme="minorHAnsi" w:hAnsiTheme="minorHAnsi"/>
-        </w:rPr>
-        <w:t xml:space="preserve"> base model which loads the pretrained model weights and configuration. The base model was then fine-tuned using the news bias dataset. To fine tune, the model uses two tensors, </w:t>
-      </w:r>
-      <w:proofErr w:type="gramStart"/>
-      <w:r>
-        <w:rPr>
-          <w:rFonts w:asciiTheme="minorHAnsi" w:hAnsiTheme="minorHAnsi"/>
-        </w:rPr>
-        <w:t>inputs</w:t>
-      </w:r>
-      <w:proofErr w:type="gramEnd"/>
-      <w:r>
-        <w:rPr>
-          <w:rFonts w:asciiTheme="minorHAnsi" w:hAnsiTheme="minorHAnsi"/>
-        </w:rPr>
-        <w:t xml:space="preserve"> and attention masks – which indicate </w:t>
-      </w:r>
-      <w:r>
-        <w:rPr>
-          <w:rFonts w:asciiTheme="minorHAnsi" w:hAnsiTheme="minorHAnsi"/>
-        </w:rPr>
-        <w:t>which tokens should be attended to and which should be ignored</w:t>
+        <w:t xml:space="preserve"> and attention masks – which indicate which tokens should be attended to and which should be ignored</w:t>
       </w:r>
       <w:r>
         <w:rPr>
@@ -796,16 +740,7 @@
           <w:sz w:val="22"/>
           <w:szCs w:val="22"/>
         </w:rPr>
-        <w:t>Liu</w:t>
-      </w:r>
-      <w:r>
-        <w:rPr>
-          <w:rFonts w:asciiTheme="minorHAnsi" w:hAnsiTheme="minorHAnsi"/>
-          <w:color w:val="000000"/>
-          <w:sz w:val="22"/>
-          <w:szCs w:val="22"/>
-        </w:rPr>
-        <w:t xml:space="preserve"> et al.)</w:t>
+        <w:t>Liu et al.)</w:t>
       </w:r>
       <w:r>
         <w:rPr>
@@ -825,92 +760,230 @@
         <w:rPr>
           <w:rFonts w:asciiTheme="minorHAnsi" w:hAnsiTheme="minorHAnsi"/>
         </w:rPr>
-        <w:t xml:space="preserve"> model achieved the best performance with an accuracy of 90%. </w:t>
-      </w:r>
-    </w:p>
-    <w:p>
-      <w:pPr>
-        <w:rPr>
-          <w:rFonts w:asciiTheme="minorHAnsi" w:hAnsiTheme="minorHAnsi"/>
-        </w:rPr>
-      </w:pPr>
-    </w:p>
-    <w:p>
-      <w:pPr>
-        <w:rPr>
-          <w:rFonts w:asciiTheme="minorHAnsi" w:hAnsiTheme="minorHAnsi"/>
-        </w:rPr>
-      </w:pPr>
-    </w:p>
-    <w:p>
-      <w:pPr>
-        <w:rPr>
-          <w:rFonts w:asciiTheme="minorHAnsi" w:hAnsiTheme="minorHAnsi"/>
-        </w:rPr>
-      </w:pPr>
-    </w:p>
-    <w:p>
-      <w:pPr>
-        <w:rPr>
-          <w:rFonts w:asciiTheme="minorHAnsi" w:hAnsiTheme="minorHAnsi"/>
-        </w:rPr>
-      </w:pPr>
-    </w:p>
-    <w:p>
-      <w:pPr>
-        <w:rPr>
-          <w:rFonts w:asciiTheme="minorHAnsi" w:hAnsiTheme="minorHAnsi"/>
-        </w:rPr>
-      </w:pPr>
-    </w:p>
-    <w:p>
-      <w:pPr>
-        <w:rPr>
-          <w:rFonts w:asciiTheme="minorHAnsi" w:hAnsiTheme="minorHAnsi"/>
-        </w:rPr>
-      </w:pPr>
-    </w:p>
-    <w:p>
-      <w:pPr>
-        <w:rPr>
-          <w:rFonts w:asciiTheme="minorHAnsi" w:hAnsiTheme="minorHAnsi"/>
-        </w:rPr>
-      </w:pPr>
-    </w:p>
-    <w:p>
-      <w:pPr>
-        <w:rPr>
-          <w:rFonts w:asciiTheme="minorHAnsi" w:hAnsiTheme="minorHAnsi"/>
-        </w:rPr>
-      </w:pPr>
-    </w:p>
-    <w:p>
-      <w:pPr>
-        <w:rPr>
-          <w:rFonts w:asciiTheme="minorHAnsi" w:hAnsiTheme="minorHAnsi"/>
-        </w:rPr>
-      </w:pPr>
-    </w:p>
-    <w:p>
-      <w:pPr>
-        <w:rPr>
-          <w:rFonts w:asciiTheme="minorHAnsi" w:hAnsiTheme="minorHAnsi"/>
-        </w:rPr>
-      </w:pPr>
-    </w:p>
-    <w:p>
-      <w:pPr>
-        <w:rPr>
-          <w:rFonts w:asciiTheme="minorHAnsi" w:hAnsiTheme="minorHAnsi"/>
-        </w:rPr>
-      </w:pPr>
-    </w:p>
-    <w:p>
-      <w:pPr>
-        <w:rPr>
-          <w:rFonts w:asciiTheme="minorHAnsi" w:hAnsiTheme="minorHAnsi"/>
-        </w:rPr>
-      </w:pPr>
+        <w:t xml:space="preserve"> model achieved the best performance with </w:t>
+      </w:r>
+      <w:r>
+        <w:rPr>
+          <w:rFonts w:asciiTheme="minorHAnsi" w:hAnsiTheme="minorHAnsi"/>
+        </w:rPr>
+        <w:t>results below in Figure 1.</w:t>
+      </w:r>
+    </w:p>
+    <w:p>
+      <w:pPr>
+        <w:rPr>
+          <w:rFonts w:asciiTheme="minorHAnsi" w:hAnsiTheme="minorHAnsi"/>
+        </w:rPr>
+      </w:pPr>
+    </w:p>
+    <w:p>
+      <w:pPr>
+        <w:rPr>
+          <w:rFonts w:asciiTheme="minorHAnsi" w:hAnsiTheme="minorHAnsi"/>
+        </w:rPr>
+      </w:pPr>
+    </w:p>
+    <w:p>
+      <w:pPr>
+        <w:rPr>
+          <w:rFonts w:asciiTheme="minorHAnsi" w:hAnsiTheme="minorHAnsi"/>
+        </w:rPr>
+      </w:pPr>
+      <w:r>
+        <w:rPr>
+          <w:rFonts w:asciiTheme="minorHAnsi" w:hAnsiTheme="minorHAnsi"/>
+        </w:rPr>
+        <w:br/>
+      </w:r>
+    </w:p>
+    <w:p>
+      <w:pPr>
+        <w:rPr>
+          <w:rFonts w:asciiTheme="minorHAnsi" w:hAnsiTheme="minorHAnsi"/>
+        </w:rPr>
+      </w:pPr>
+      <w:r>
+        <w:rPr>
+          <w:rFonts w:asciiTheme="minorHAnsi" w:hAnsiTheme="minorHAnsi"/>
+        </w:rPr>
+        <w:lastRenderedPageBreak/>
+        <w:t xml:space="preserve">Figure 1: Confusion matrix from the </w:t>
+      </w:r>
+      <w:proofErr w:type="spellStart"/>
+      <w:r>
+        <w:rPr>
+          <w:rFonts w:asciiTheme="minorHAnsi" w:hAnsiTheme="minorHAnsi"/>
+        </w:rPr>
+        <w:t>RoBERTa</w:t>
+      </w:r>
+      <w:proofErr w:type="spellEnd"/>
+      <w:r>
+        <w:rPr>
+          <w:rFonts w:asciiTheme="minorHAnsi" w:hAnsiTheme="minorHAnsi"/>
+        </w:rPr>
+        <w:t xml:space="preserve"> model. </w:t>
+      </w:r>
+    </w:p>
+    <w:p>
+      <w:pPr>
+        <w:rPr>
+          <w:rFonts w:asciiTheme="minorHAnsi" w:hAnsiTheme="minorHAnsi"/>
+        </w:rPr>
+      </w:pPr>
+      <w:r>
+        <w:rPr>
+          <w:rFonts w:asciiTheme="minorHAnsi" w:hAnsiTheme="minorHAnsi"/>
+        </w:rPr>
+        <w:drawing>
+          <wp:inline distT="0" distB="0" distL="0" distR="0" wp14:anchorId="42BC0C88" wp14:editId="10D41B70">
+            <wp:extent cx="5080000" cy="3810000"/>
+            <wp:effectExtent l="0" t="0" r="0" b="0"/>
+            <wp:docPr id="1529443077" name="Picture 1" descr="A blue and white squares with numbers&#10;&#10;Description automatically generated"/>
+            <wp:cNvGraphicFramePr>
+              <a:graphicFrameLocks xmlns:a="http://schemas.openxmlformats.org/drawingml/2006/main" noChangeAspect="1"/>
+            </wp:cNvGraphicFramePr>
+            <a:graphic xmlns:a="http://schemas.openxmlformats.org/drawingml/2006/main">
+              <a:graphicData uri="http://schemas.openxmlformats.org/drawingml/2006/picture">
+                <pic:pic xmlns:pic="http://schemas.openxmlformats.org/drawingml/2006/picture">
+                  <pic:nvPicPr>
+                    <pic:cNvPr id="1529443077" name="Picture 1" descr="A blue and white squares with numbers&#10;&#10;Description automatically generated"/>
+                    <pic:cNvPicPr/>
+                  </pic:nvPicPr>
+                  <pic:blipFill>
+                    <a:blip r:embed="rId4"/>
+                    <a:stretch>
+                      <a:fillRect/>
+                    </a:stretch>
+                  </pic:blipFill>
+                  <pic:spPr>
+                    <a:xfrm>
+                      <a:off x="0" y="0"/>
+                      <a:ext cx="5080000" cy="3810000"/>
+                    </a:xfrm>
+                    <a:prstGeom prst="rect">
+                      <a:avLst/>
+                    </a:prstGeom>
+                  </pic:spPr>
+                </pic:pic>
+              </a:graphicData>
+            </a:graphic>
+          </wp:inline>
+        </w:drawing>
+      </w:r>
+    </w:p>
+    <w:p>
+      <w:pPr>
+        <w:rPr>
+          <w:rFonts w:asciiTheme="minorHAnsi" w:hAnsiTheme="minorHAnsi"/>
+        </w:rPr>
+      </w:pPr>
+    </w:p>
+    <w:p>
+      <w:pPr>
+        <w:rPr>
+          <w:rFonts w:asciiTheme="minorHAnsi" w:hAnsiTheme="minorHAnsi"/>
+        </w:rPr>
+      </w:pPr>
+      <w:r>
+        <w:rPr>
+          <w:rFonts w:asciiTheme="minorHAnsi" w:hAnsiTheme="minorHAnsi"/>
+        </w:rPr>
+        <w:t>Test Loss: 0.3893, Test Accuracy: 0.8980</w:t>
+      </w:r>
+    </w:p>
+    <w:p>
+      <w:pPr>
+        <w:rPr>
+          <w:rFonts w:asciiTheme="minorHAnsi" w:hAnsiTheme="minorHAnsi"/>
+        </w:rPr>
+      </w:pPr>
+      <w:r>
+        <w:rPr>
+          <w:rFonts w:asciiTheme="minorHAnsi" w:hAnsiTheme="minorHAnsi"/>
+        </w:rPr>
+        <w:t>Test Kappa: 0.8469</w:t>
+      </w:r>
+    </w:p>
+    <w:p>
+      <w:pPr>
+        <w:rPr>
+          <w:rFonts w:asciiTheme="minorHAnsi" w:hAnsiTheme="minorHAnsi"/>
+        </w:rPr>
+      </w:pPr>
+      <w:r>
+        <w:rPr>
+          <w:rFonts w:asciiTheme="minorHAnsi" w:hAnsiTheme="minorHAnsi"/>
+        </w:rPr>
+        <w:t>Test F1 (weighted): 0.8983</w:t>
+      </w:r>
+    </w:p>
+    <w:p>
+      <w:pPr>
+        <w:rPr>
+          <w:rFonts w:asciiTheme="minorHAnsi" w:hAnsiTheme="minorHAnsi"/>
+        </w:rPr>
+      </w:pPr>
+    </w:p>
+    <w:p>
+      <w:pPr>
+        <w:rPr>
+          <w:rFonts w:asciiTheme="minorHAnsi" w:hAnsiTheme="minorHAnsi"/>
+        </w:rPr>
+      </w:pPr>
+    </w:p>
+    <w:p>
+      <w:pPr>
+        <w:rPr>
+          <w:rFonts w:asciiTheme="minorHAnsi" w:hAnsiTheme="minorHAnsi"/>
+        </w:rPr>
+      </w:pPr>
+    </w:p>
+    <w:p>
+      <w:pPr>
+        <w:rPr>
+          <w:rFonts w:asciiTheme="minorHAnsi" w:hAnsiTheme="minorHAnsi"/>
+        </w:rPr>
+      </w:pPr>
+    </w:p>
+    <w:p>
+      <w:pPr>
+        <w:rPr>
+          <w:rFonts w:asciiTheme="minorHAnsi" w:hAnsiTheme="minorHAnsi"/>
+        </w:rPr>
+      </w:pPr>
+      <w:r>
+        <w:rPr>
+          <w:rFonts w:asciiTheme="minorHAnsi" w:hAnsiTheme="minorHAnsi"/>
+        </w:rPr>
+        <w:t>Over, for all the models built to address this classification, the performance increased with the complexity of the model. The accuracy and F1 scores of all the models is in Table 1.</w:t>
+      </w:r>
+    </w:p>
+    <w:p>
+      <w:pPr>
+        <w:rPr>
+          <w:rFonts w:asciiTheme="minorHAnsi" w:hAnsiTheme="minorHAnsi"/>
+        </w:rPr>
+      </w:pPr>
+    </w:p>
+    <w:p>
+      <w:pPr>
+        <w:rPr>
+          <w:rFonts w:asciiTheme="minorHAnsi" w:hAnsiTheme="minorHAnsi"/>
+        </w:rPr>
+      </w:pPr>
+    </w:p>
+    <w:p>
+      <w:pPr>
+        <w:rPr>
+          <w:rFonts w:asciiTheme="minorHAnsi" w:hAnsiTheme="minorHAnsi"/>
+        </w:rPr>
+      </w:pPr>
+      <w:r>
+        <w:rPr>
+          <w:rFonts w:asciiTheme="minorHAnsi" w:hAnsiTheme="minorHAnsi"/>
+        </w:rPr>
+        <w:t xml:space="preserve">Table 1: </w:t>
+      </w:r>
       <w:r>
         <w:rPr>
           <w:rFonts w:asciiTheme="minorHAnsi" w:hAnsiTheme="minorHAnsi"/>
@@ -1439,6 +1512,13 @@
               </w:rPr>
               <w:t> </w:t>
             </w:r>
+            <w:r>
+              <w:rPr>
+                <w:rFonts w:asciiTheme="minorHAnsi" w:hAnsiTheme="minorHAnsi"/>
+                <w:color w:val="000000"/>
+              </w:rPr>
+              <w:t>.90</w:t>
+            </w:r>
           </w:p>
         </w:tc>
       </w:tr>
@@ -1689,6 +1769,13 @@
                 <w:rFonts w:asciiTheme="minorHAnsi" w:hAnsiTheme="minorHAnsi"/>
                 <w:color w:val="000000"/>
               </w:rPr>
+              <w:t>90%</w:t>
+            </w:r>
+            <w:r>
+              <w:rPr>
+                <w:rFonts w:asciiTheme="minorHAnsi" w:hAnsiTheme="minorHAnsi"/>
+                <w:color w:val="000000"/>
+              </w:rPr>
               <w:t> </w:t>
             </w:r>
           </w:p>
@@ -1770,13 +1857,7 @@
         <w:rPr>
           <w:rFonts w:asciiTheme="minorHAnsi" w:hAnsiTheme="minorHAnsi"/>
         </w:rPr>
-        <w:t xml:space="preserve">Our goal was still to make news more digestible to the consumer, and having a summary of the news articles was essential to the </w:t>
-      </w:r>
-      <w:r>
-        <w:rPr>
-          <w:rFonts w:asciiTheme="minorHAnsi" w:hAnsiTheme="minorHAnsi"/>
-        </w:rPr>
-        <w:t xml:space="preserve">success of this project. </w:t>
+        <w:t xml:space="preserve">Our goal was still to make news more digestible to the consumer, and having a summary of the news articles was essential to the success of this project. </w:t>
       </w:r>
       <w:r>
         <w:rPr>
@@ -2002,7 +2083,7 @@
         </w:rPr>
         <w:t xml:space="preserve">Archive. </w:t>
       </w:r>
-      <w:hyperlink r:id="rId4" w:history="1">
+      <w:hyperlink r:id="rId5" w:history="1">
         <w:r>
           <w:rPr>
             <w:rStyle w:val="Hyperlink"/>
@@ -2811,6 +2892,7 @@
   <w:style w:type="character" w:default="1" w:styleId="DefaultParagraphFont">
     <w:name w:val="Default Paragraph Font"/>
     <w:uiPriority w:val="1"/>
+    <w:semiHidden/>
     <w:unhideWhenUsed/>
   </w:style>
   <w:style w:type="table" w:default="1" w:styleId="TableNormal">

</xml_diff>